<commit_message>
BBDD: PEC2 - ejercicio 2 comienzo
</commit_message>
<xml_diff>
--- a/2021-22/PrimerSemestre/BBDD/PEC2/marioubierna_nosql_pec2.docx
+++ b/2021-22/PrimerSemestre/BBDD/PEC2/marioubierna_nosql_pec2.docx
@@ -151,6 +151,7 @@
         </w:rPr>
         <w:t xml:space="preserve">Distribución de datos y </w:t>
       </w:r>
+      <w:proofErr w:type="spellStart"/>
       <w:r>
         <w:rPr>
           <w:b/>
@@ -159,7 +160,18 @@
           <w:sz w:val="36"/>
           <w:szCs w:val="36"/>
         </w:rPr>
-        <w:t>Map Reduce</w:t>
+        <w:t>Map</w:t>
+      </w:r>
+      <w:proofErr w:type="spellEnd"/>
+      <w:r>
+        <w:rPr>
+          <w:b/>
+          <w:i/>
+          <w:iCs/>
+          <w:sz w:val="36"/>
+          <w:szCs w:val="36"/>
+        </w:rPr>
+        <w:t xml:space="preserve"> Reduce</w:t>
       </w:r>
       <w:r>
         <w:rPr>
@@ -320,7 +332,7 @@
               <w:jc w:val="center"/>
               <w:outlineLvl w:val="0"/>
             </w:pPr>
-            <w:bookmarkStart w:id="1" w:name="_Toc87169035"/>
+            <w:bookmarkStart w:id="1" w:name="_Toc87187670"/>
             <w:r>
               <w:t>Índice de Contenido</w:t>
             </w:r>
@@ -392,7 +404,7 @@
             </w:rPr>
             <w:fldChar w:fldCharType="separate"/>
           </w:r>
-          <w:hyperlink w:anchor="_Toc87169035" w:history="1">
+          <w:hyperlink w:anchor="_Toc87187670" w:history="1">
             <w:r>
               <w:rPr>
                 <w:rStyle w:val="Hipervnculo"/>
@@ -419,7 +431,7 @@
                 <w:noProof/>
                 <w:webHidden/>
               </w:rPr>
-              <w:instrText xml:space="preserve"> PAGEREF _Toc87169035 \h </w:instrText>
+              <w:instrText xml:space="preserve"> PAGEREF _Toc87187670 \h </w:instrText>
             </w:r>
             <w:r>
               <w:rPr>
@@ -464,7 +476,7 @@
               <w:lang w:eastAsia="es-ES"/>
             </w:rPr>
           </w:pPr>
-          <w:hyperlink w:anchor="_Toc87169036" w:history="1">
+          <w:hyperlink w:anchor="_Toc87187671" w:history="1">
             <w:r>
               <w:rPr>
                 <w:rStyle w:val="Hipervnculo"/>
@@ -508,7 +520,7 @@
                 <w:noProof/>
                 <w:webHidden/>
               </w:rPr>
-              <w:instrText xml:space="preserve"> PAGEREF _Toc87169036 \h </w:instrText>
+              <w:instrText xml:space="preserve"> PAGEREF _Toc87187671 \h </w:instrText>
             </w:r>
             <w:r>
               <w:rPr>
@@ -552,7 +564,7 @@
               <w:lang w:eastAsia="es-ES"/>
             </w:rPr>
           </w:pPr>
-          <w:hyperlink w:anchor="_Toc87169037" w:history="1">
+          <w:hyperlink w:anchor="_Toc87187672" w:history="1">
             <w:r>
               <w:rPr>
                 <w:rStyle w:val="Hipervnculo"/>
@@ -596,7 +608,7 @@
                 <w:noProof/>
                 <w:webHidden/>
               </w:rPr>
-              <w:instrText xml:space="preserve"> PAGEREF _Toc87169037 \h </w:instrText>
+              <w:instrText xml:space="preserve"> PAGEREF _Toc87187672 \h </w:instrText>
             </w:r>
             <w:r>
               <w:rPr>
@@ -617,6 +629,362 @@
                 <w:webHidden/>
               </w:rPr>
               <w:t>3</w:t>
+            </w:r>
+            <w:r>
+              <w:rPr>
+                <w:noProof/>
+                <w:webHidden/>
+              </w:rPr>
+              <w:fldChar w:fldCharType="end"/>
+            </w:r>
+          </w:hyperlink>
+        </w:p>
+        <w:p>
+          <w:pPr>
+            <w:pStyle w:val="TDC3"/>
+            <w:tabs>
+              <w:tab w:val="left" w:pos="1760"/>
+              <w:tab w:val="right" w:leader="dot" w:pos="8494"/>
+            </w:tabs>
+            <w:rPr>
+              <w:rFonts w:eastAsiaTheme="minorEastAsia"/>
+              <w:noProof/>
+              <w:sz w:val="22"/>
+              <w:lang w:eastAsia="es-ES"/>
+            </w:rPr>
+          </w:pPr>
+          <w:hyperlink w:anchor="_Toc87187673" w:history="1">
+            <w:r>
+              <w:rPr>
+                <w:rStyle w:val="Hipervnculo"/>
+                <w:rFonts w:ascii="LM Roman 12" w:hAnsi="LM Roman 12"/>
+                <w:noProof/>
+              </w:rPr>
+              <w:t>1.1.1.</w:t>
+            </w:r>
+            <w:r>
+              <w:rPr>
+                <w:rFonts w:eastAsiaTheme="minorEastAsia"/>
+                <w:noProof/>
+                <w:sz w:val="22"/>
+                <w:lang w:eastAsia="es-ES"/>
+              </w:rPr>
+              <w:tab/>
+            </w:r>
+            <w:r>
+              <w:rPr>
+                <w:rStyle w:val="Hipervnculo"/>
+                <w:noProof/>
+              </w:rPr>
+              <w:t>Modelo relacional o modelo NoSQL.</w:t>
+            </w:r>
+            <w:r>
+              <w:rPr>
+                <w:noProof/>
+                <w:webHidden/>
+              </w:rPr>
+              <w:tab/>
+            </w:r>
+            <w:r>
+              <w:rPr>
+                <w:noProof/>
+                <w:webHidden/>
+              </w:rPr>
+              <w:fldChar w:fldCharType="begin"/>
+            </w:r>
+            <w:r>
+              <w:rPr>
+                <w:noProof/>
+                <w:webHidden/>
+              </w:rPr>
+              <w:instrText xml:space="preserve"> PAGEREF _Toc87187673 \h </w:instrText>
+            </w:r>
+            <w:r>
+              <w:rPr>
+                <w:noProof/>
+                <w:webHidden/>
+              </w:rPr>
+            </w:r>
+            <w:r>
+              <w:rPr>
+                <w:noProof/>
+                <w:webHidden/>
+              </w:rPr>
+              <w:fldChar w:fldCharType="separate"/>
+            </w:r>
+            <w:r>
+              <w:rPr>
+                <w:noProof/>
+                <w:webHidden/>
+              </w:rPr>
+              <w:t>3</w:t>
+            </w:r>
+            <w:r>
+              <w:rPr>
+                <w:noProof/>
+                <w:webHidden/>
+              </w:rPr>
+              <w:fldChar w:fldCharType="end"/>
+            </w:r>
+          </w:hyperlink>
+        </w:p>
+        <w:p>
+          <w:pPr>
+            <w:pStyle w:val="TDC3"/>
+            <w:tabs>
+              <w:tab w:val="left" w:pos="1760"/>
+              <w:tab w:val="right" w:leader="dot" w:pos="8494"/>
+            </w:tabs>
+            <w:rPr>
+              <w:rFonts w:eastAsiaTheme="minorEastAsia"/>
+              <w:noProof/>
+              <w:sz w:val="22"/>
+              <w:lang w:eastAsia="es-ES"/>
+            </w:rPr>
+          </w:pPr>
+          <w:hyperlink w:anchor="_Toc87187674" w:history="1">
+            <w:r>
+              <w:rPr>
+                <w:rStyle w:val="Hipervnculo"/>
+                <w:rFonts w:ascii="LM Roman 12" w:hAnsi="LM Roman 12"/>
+                <w:noProof/>
+              </w:rPr>
+              <w:t>1.1.2.</w:t>
+            </w:r>
+            <w:r>
+              <w:rPr>
+                <w:rFonts w:eastAsiaTheme="minorEastAsia"/>
+                <w:noProof/>
+                <w:sz w:val="22"/>
+                <w:lang w:eastAsia="es-ES"/>
+              </w:rPr>
+              <w:tab/>
+            </w:r>
+            <w:r>
+              <w:rPr>
+                <w:rStyle w:val="Hipervnculo"/>
+                <w:noProof/>
+              </w:rPr>
+              <w:t>Ventajas/inconvenientes respecto a la fragmentación</w:t>
+            </w:r>
+            <w:r>
+              <w:rPr>
+                <w:noProof/>
+                <w:webHidden/>
+              </w:rPr>
+              <w:tab/>
+            </w:r>
+            <w:r>
+              <w:rPr>
+                <w:noProof/>
+                <w:webHidden/>
+              </w:rPr>
+              <w:fldChar w:fldCharType="begin"/>
+            </w:r>
+            <w:r>
+              <w:rPr>
+                <w:noProof/>
+                <w:webHidden/>
+              </w:rPr>
+              <w:instrText xml:space="preserve"> PAGEREF _Toc87187674 \h </w:instrText>
+            </w:r>
+            <w:r>
+              <w:rPr>
+                <w:noProof/>
+                <w:webHidden/>
+              </w:rPr>
+            </w:r>
+            <w:r>
+              <w:rPr>
+                <w:noProof/>
+                <w:webHidden/>
+              </w:rPr>
+              <w:fldChar w:fldCharType="separate"/>
+            </w:r>
+            <w:r>
+              <w:rPr>
+                <w:noProof/>
+                <w:webHidden/>
+              </w:rPr>
+              <w:t>3</w:t>
+            </w:r>
+            <w:r>
+              <w:rPr>
+                <w:noProof/>
+                <w:webHidden/>
+              </w:rPr>
+              <w:fldChar w:fldCharType="end"/>
+            </w:r>
+          </w:hyperlink>
+        </w:p>
+        <w:p>
+          <w:pPr>
+            <w:pStyle w:val="TDC3"/>
+            <w:tabs>
+              <w:tab w:val="left" w:pos="1760"/>
+              <w:tab w:val="right" w:leader="dot" w:pos="8494"/>
+            </w:tabs>
+            <w:rPr>
+              <w:rFonts w:eastAsiaTheme="minorEastAsia"/>
+              <w:noProof/>
+              <w:sz w:val="22"/>
+              <w:lang w:eastAsia="es-ES"/>
+            </w:rPr>
+          </w:pPr>
+          <w:hyperlink w:anchor="_Toc87187675" w:history="1">
+            <w:r>
+              <w:rPr>
+                <w:rStyle w:val="Hipervnculo"/>
+                <w:rFonts w:ascii="LM Roman 12" w:hAnsi="LM Roman 12"/>
+                <w:noProof/>
+              </w:rPr>
+              <w:t>1.1.3.</w:t>
+            </w:r>
+            <w:r>
+              <w:rPr>
+                <w:rFonts w:eastAsiaTheme="minorEastAsia"/>
+                <w:noProof/>
+                <w:sz w:val="22"/>
+                <w:lang w:eastAsia="es-ES"/>
+              </w:rPr>
+              <w:tab/>
+            </w:r>
+            <w:r>
+              <w:rPr>
+                <w:rStyle w:val="Hipervnculo"/>
+                <w:noProof/>
+              </w:rPr>
+              <w:t>Ventajas/inconvenientes respecto a la replicación</w:t>
+            </w:r>
+            <w:r>
+              <w:rPr>
+                <w:noProof/>
+                <w:webHidden/>
+              </w:rPr>
+              <w:tab/>
+            </w:r>
+            <w:r>
+              <w:rPr>
+                <w:noProof/>
+                <w:webHidden/>
+              </w:rPr>
+              <w:fldChar w:fldCharType="begin"/>
+            </w:r>
+            <w:r>
+              <w:rPr>
+                <w:noProof/>
+                <w:webHidden/>
+              </w:rPr>
+              <w:instrText xml:space="preserve"> PAGEREF _Toc87187675 \h </w:instrText>
+            </w:r>
+            <w:r>
+              <w:rPr>
+                <w:noProof/>
+                <w:webHidden/>
+              </w:rPr>
+            </w:r>
+            <w:r>
+              <w:rPr>
+                <w:noProof/>
+                <w:webHidden/>
+              </w:rPr>
+              <w:fldChar w:fldCharType="separate"/>
+            </w:r>
+            <w:r>
+              <w:rPr>
+                <w:noProof/>
+                <w:webHidden/>
+              </w:rPr>
+              <w:t>4</w:t>
+            </w:r>
+            <w:r>
+              <w:rPr>
+                <w:noProof/>
+                <w:webHidden/>
+              </w:rPr>
+              <w:fldChar w:fldCharType="end"/>
+            </w:r>
+          </w:hyperlink>
+        </w:p>
+        <w:p>
+          <w:pPr>
+            <w:pStyle w:val="TDC3"/>
+            <w:tabs>
+              <w:tab w:val="left" w:pos="1760"/>
+              <w:tab w:val="right" w:leader="dot" w:pos="8494"/>
+            </w:tabs>
+            <w:rPr>
+              <w:rFonts w:eastAsiaTheme="minorEastAsia"/>
+              <w:noProof/>
+              <w:sz w:val="22"/>
+              <w:lang w:eastAsia="es-ES"/>
+            </w:rPr>
+          </w:pPr>
+          <w:hyperlink w:anchor="_Toc87187676" w:history="1">
+            <w:r>
+              <w:rPr>
+                <w:rStyle w:val="Hipervnculo"/>
+                <w:rFonts w:ascii="LM Roman 12" w:hAnsi="LM Roman 12"/>
+                <w:noProof/>
+              </w:rPr>
+              <w:t>1.1.4.</w:t>
+            </w:r>
+            <w:r>
+              <w:rPr>
+                <w:rFonts w:eastAsiaTheme="minorEastAsia"/>
+                <w:noProof/>
+                <w:sz w:val="22"/>
+                <w:lang w:eastAsia="es-ES"/>
+              </w:rPr>
+              <w:tab/>
+            </w:r>
+            <w:r>
+              <w:rPr>
+                <w:rStyle w:val="Hipervnculo"/>
+                <w:noProof/>
+              </w:rPr>
+              <w:t>Modelo transaccional adecuado</w:t>
+            </w:r>
+            <w:r>
+              <w:rPr>
+                <w:noProof/>
+                <w:webHidden/>
+              </w:rPr>
+              <w:tab/>
+            </w:r>
+            <w:r>
+              <w:rPr>
+                <w:noProof/>
+                <w:webHidden/>
+              </w:rPr>
+              <w:fldChar w:fldCharType="begin"/>
+            </w:r>
+            <w:r>
+              <w:rPr>
+                <w:noProof/>
+                <w:webHidden/>
+              </w:rPr>
+              <w:instrText xml:space="preserve"> PAGEREF _Toc87187676 \h </w:instrText>
+            </w:r>
+            <w:r>
+              <w:rPr>
+                <w:noProof/>
+                <w:webHidden/>
+              </w:rPr>
+            </w:r>
+            <w:r>
+              <w:rPr>
+                <w:noProof/>
+                <w:webHidden/>
+              </w:rPr>
+              <w:fldChar w:fldCharType="separate"/>
+            </w:r>
+            <w:r>
+              <w:rPr>
+                <w:noProof/>
+                <w:webHidden/>
+              </w:rPr>
+              <w:t>4</w:t>
             </w:r>
             <w:r>
               <w:rPr>
@@ -641,7 +1009,7 @@
               <w:lang w:eastAsia="es-ES"/>
             </w:rPr>
           </w:pPr>
-          <w:hyperlink w:anchor="_Toc87169038" w:history="1">
+          <w:hyperlink w:anchor="_Toc87187677" w:history="1">
             <w:r>
               <w:rPr>
                 <w:rStyle w:val="Hipervnculo"/>
@@ -685,7 +1053,7 @@
                 <w:noProof/>
                 <w:webHidden/>
               </w:rPr>
-              <w:instrText xml:space="preserve"> PAGEREF _Toc87169038 \h </w:instrText>
+              <w:instrText xml:space="preserve"> PAGEREF _Toc87187677 \h </w:instrText>
             </w:r>
             <w:r>
               <w:rPr>
@@ -705,7 +1073,7 @@
                 <w:noProof/>
                 <w:webHidden/>
               </w:rPr>
-              <w:t>4</w:t>
+              <w:t>5</w:t>
             </w:r>
             <w:r>
               <w:rPr>
@@ -785,7 +1153,7 @@
               <w:outlineLvl w:val="0"/>
             </w:pPr>
             <w:bookmarkStart w:id="2" w:name="_Toc69999318"/>
-            <w:bookmarkStart w:id="3" w:name="_Toc87169036"/>
+            <w:bookmarkStart w:id="3" w:name="_Toc87187671"/>
             <w:r>
               <w:t>Enunciado</w:t>
             </w:r>
@@ -800,7 +1168,7 @@
       <w:pPr>
         <w:pStyle w:val="Ttulo2"/>
       </w:pPr>
-      <w:bookmarkStart w:id="4" w:name="_Toc87169037"/>
+      <w:bookmarkStart w:id="4" w:name="_Toc87187672"/>
       <w:r>
         <w:t>Ejercicio 1</w:t>
       </w:r>
@@ -818,78 +1186,96 @@
           <w:i/>
           <w:iCs/>
         </w:rPr>
-        <w:t>En una organización se almacenan y gestionan series temporales (datos indexados en orden temporal) del tipo {timestamp, métrica, valor, origen, tags}. Se generan miles de datos por minuto, al final del día hay millones de registros. El tipo de datos generado, es decir los atributos generados y su formato es uniforme y no se esperan cambios a corto plazo. Se supone que los datos son consultados de forma concurrente por multitud de usuarios. Los datos no requieren un almacenamiento indefinido, ya que se utilizan para estudiar el estado de los sistemas.</w:t>
-      </w:r>
-    </w:p>
-    <w:p>
-      <w:pPr>
-        <w:pStyle w:val="Ttulo3"/>
-      </w:pPr>
-      <w:r>
-        <w:t>Modelo relacional o modelo NoSQL.</w:t>
-      </w:r>
-    </w:p>
-    <w:p>
-      <w:r>
-        <w:t>V</w:t>
-      </w:r>
-      <w:r>
-        <w:t xml:space="preserve">emos que el problema busca almacenar millones de registros diarios y hay un gran número de usuarios/operaciones </w:t>
-      </w:r>
-      <w:r>
-        <w:t xml:space="preserve">de lectura </w:t>
-      </w:r>
-      <w:r>
-        <w:t>de forma concurrente</w:t>
-      </w:r>
-      <w:r>
-        <w:t xml:space="preserve">, a priori </w:t>
-      </w:r>
-      <w:r>
-        <w:t>son características de un modelo NoSQL, pero la estructura de los datos está definida y no va a variar a corto plazo, característica más adecuada para el modelo relacional</w:t>
-      </w:r>
-      <w:r>
-        <w:t xml:space="preserve">. En resumen, considero </w:t>
-      </w:r>
-      <w:r>
-        <w:t xml:space="preserve">ambos modelos pueden servir pero creo </w:t>
-      </w:r>
-      <w:r>
-        <w:t xml:space="preserve">que lo mejor es un modelo </w:t>
-      </w:r>
-      <w:r>
-        <w:t>relacional</w:t>
-      </w:r>
-      <w:r>
-        <w:t xml:space="preserve">, </w:t>
-      </w:r>
-      <w:r>
-        <w:t>ya que éste también puede almacenar millones de registros y permitir la concurrencia de usuarios/operaciones de forma óptima manteniendo una estructura fija de los datos.</w:t>
-      </w:r>
-    </w:p>
-    <w:p>
-      <w:pPr>
-        <w:rPr>
-          <w:iCs/>
-        </w:rPr>
-      </w:pPr>
-      <w:r>
-        <w:t xml:space="preserve">En cuanto a </w:t>
-      </w:r>
-      <w:r>
-        <w:t>la</w:t>
-      </w:r>
-      <w:r>
-        <w:t xml:space="preserve"> arquitectura de distribución</w:t>
-      </w:r>
-      <w:r>
-        <w:t xml:space="preserve"> elegida es </w:t>
-      </w:r>
+        <w:t>En una organización se almacenan y gestionan series temporales (datos indexados en orden temporal) del tipo {</w:t>
+      </w:r>
+      <w:proofErr w:type="spellStart"/>
       <w:r>
         <w:rPr>
           <w:i/>
           <w:iCs/>
         </w:rPr>
+        <w:t>timestamp</w:t>
+      </w:r>
+      <w:proofErr w:type="spellEnd"/>
+      <w:r>
+        <w:rPr>
+          <w:i/>
+          <w:iCs/>
+        </w:rPr>
+        <w:t>, métrica, valor, origen, tags}. Se generan miles de datos por minuto, al final del día hay millones de registros. El tipo de datos generado, es decir los atributos generados y su formato es uniforme y no se esperan cambios a corto plazo. Se supone que los datos son consultados de forma concurrente por multitud de usuarios. Los datos no requieren un almacenamiento indefinido, ya que se utilizan para estudiar el estado de los sistemas.</w:t>
+      </w:r>
+    </w:p>
+    <w:p>
+      <w:pPr>
+        <w:pStyle w:val="Ttulo3"/>
+      </w:pPr>
+      <w:bookmarkStart w:id="5" w:name="_Toc87187673"/>
+      <w:r>
+        <w:t>Modelo relacional o modelo NoSQL.</w:t>
+      </w:r>
+      <w:bookmarkEnd w:id="5"/>
+    </w:p>
+    <w:p>
+      <w:r>
+        <w:t>V</w:t>
+      </w:r>
+      <w:r>
+        <w:t xml:space="preserve">emos que el problema busca almacenar millones de registros diarios y hay un gran número de usuarios/operaciones </w:t>
+      </w:r>
+      <w:r>
+        <w:t xml:space="preserve">de lectura </w:t>
+      </w:r>
+      <w:r>
+        <w:t>de forma concurrente</w:t>
+      </w:r>
+      <w:r>
+        <w:t xml:space="preserve">, a priori </w:t>
+      </w:r>
+      <w:r>
+        <w:t>son características de un modelo NoSQL, pero la estructura de los datos está definida y no va a variar a corto plazo, característica más adecuada para el modelo relacional</w:t>
+      </w:r>
+      <w:r>
+        <w:t xml:space="preserve">. En resumen, considero </w:t>
+      </w:r>
+      <w:r>
+        <w:t xml:space="preserve">ambos modelos pueden servir pero creo </w:t>
+      </w:r>
+      <w:r>
+        <w:t xml:space="preserve">que lo mejor es un modelo </w:t>
+      </w:r>
+      <w:r>
+        <w:t>relacional</w:t>
+      </w:r>
+      <w:r>
+        <w:t xml:space="preserve">, </w:t>
+      </w:r>
+      <w:r>
+        <w:t>ya que éste también puede almacenar millones de registros y permitir la concurrencia de usuarios/operaciones de forma óptima manteniendo una estructura fija de los datos.</w:t>
+      </w:r>
+    </w:p>
+    <w:p>
+      <w:pPr>
+        <w:rPr>
+          <w:iCs/>
+        </w:rPr>
+      </w:pPr>
+      <w:r>
+        <w:t xml:space="preserve">En cuanto a </w:t>
+      </w:r>
+      <w:r>
+        <w:t>la</w:t>
+      </w:r>
+      <w:r>
+        <w:t xml:space="preserve"> arquitectura de distribución</w:t>
+      </w:r>
+      <w:r>
+        <w:t xml:space="preserve"> elegida es </w:t>
+      </w:r>
+      <w:r>
+        <w:rPr>
+          <w:i/>
+          <w:iCs/>
+        </w:rPr>
         <w:t>peer-to-peer</w:t>
       </w:r>
       <w:r>
@@ -990,6 +1376,7 @@
       <w:pPr>
         <w:pStyle w:val="Ttulo3"/>
       </w:pPr>
+      <w:bookmarkStart w:id="6" w:name="_Toc87187674"/>
       <w:r>
         <w:t>Ventajas/</w:t>
       </w:r>
@@ -1002,6 +1389,7 @@
       <w:r>
         <w:t>fragmentación</w:t>
       </w:r>
+      <w:bookmarkEnd w:id="6"/>
     </w:p>
     <w:p>
       <w:r>
@@ -1056,9 +1444,11 @@
       <w:pPr>
         <w:pStyle w:val="Ttulo3"/>
       </w:pPr>
+      <w:bookmarkStart w:id="7" w:name="_Toc87187675"/>
       <w:r>
         <w:t>Ventajas/inconvenientes respecto a la replicación</w:t>
       </w:r>
+      <w:bookmarkEnd w:id="7"/>
     </w:p>
     <w:p>
       <w:r>
@@ -1117,6 +1507,7 @@
       <w:r>
         <w:t xml:space="preserve">que se pueden hacer </w:t>
       </w:r>
+      <w:proofErr w:type="spellStart"/>
       <w:r>
         <w:rPr>
           <w:i/>
@@ -1124,6 +1515,7 @@
         </w:rPr>
         <w:t>updates</w:t>
       </w:r>
+      <w:proofErr w:type="spellEnd"/>
       <w:r>
         <w:t xml:space="preserve"> sobre los registros</w:t>
       </w:r>
@@ -1144,9 +1536,11 @@
       <w:pPr>
         <w:pStyle w:val="Ttulo3"/>
       </w:pPr>
+      <w:bookmarkStart w:id="8" w:name="_Toc87187676"/>
       <w:r>
         <w:t>Modelo transaccional adecuado</w:t>
       </w:r>
+      <w:bookmarkEnd w:id="8"/>
     </w:p>
     <w:p>
       <w:r>
@@ -1166,6 +1560,168 @@
       </w:r>
       <w:r>
         <w:t xml:space="preserve"> aplicación descrita.</w:t>
+      </w:r>
+    </w:p>
+    <w:p>
+      <w:pPr>
+        <w:spacing w:before="0" w:after="160"/>
+        <w:ind w:firstLine="0"/>
+        <w:jc w:val="left"/>
+      </w:pPr>
+      <w:r>
+        <w:br w:type="page"/>
+      </w:r>
+    </w:p>
+    <w:p>
+      <w:pPr>
+        <w:pStyle w:val="Ttulo2"/>
+      </w:pPr>
+      <w:r>
+        <w:lastRenderedPageBreak/>
+        <w:t>Ejercicio 2</w:t>
+      </w:r>
+    </w:p>
+    <w:p>
+      <w:pPr>
+        <w:rPr>
+          <w:i/>
+          <w:iCs/>
+        </w:rPr>
+      </w:pPr>
+      <w:r>
+        <w:rPr>
+          <w:i/>
+          <w:iCs/>
+        </w:rPr>
+        <w:t>A partir de la lectura del artículo ‘</w:t>
+      </w:r>
+      <w:proofErr w:type="spellStart"/>
+      <w:r>
+        <w:rPr>
+          <w:i/>
+          <w:iCs/>
+        </w:rPr>
+        <w:t>Consistency</w:t>
+      </w:r>
+      <w:proofErr w:type="spellEnd"/>
+      <w:r>
+        <w:rPr>
+          <w:i/>
+          <w:iCs/>
+        </w:rPr>
+        <w:t xml:space="preserve"> </w:t>
+      </w:r>
+      <w:proofErr w:type="spellStart"/>
+      <w:r>
+        <w:rPr>
+          <w:i/>
+          <w:iCs/>
+        </w:rPr>
+        <w:t>Models</w:t>
+      </w:r>
+      <w:proofErr w:type="spellEnd"/>
+      <w:r>
+        <w:rPr>
+          <w:i/>
+          <w:iCs/>
+        </w:rPr>
+        <w:t xml:space="preserve"> </w:t>
+      </w:r>
+      <w:proofErr w:type="spellStart"/>
+      <w:r>
+        <w:rPr>
+          <w:i/>
+          <w:iCs/>
+        </w:rPr>
+        <w:t>of</w:t>
+      </w:r>
+      <w:proofErr w:type="spellEnd"/>
+      <w:r>
+        <w:rPr>
+          <w:i/>
+          <w:iCs/>
+        </w:rPr>
+        <w:t xml:space="preserve"> NoSQL </w:t>
+      </w:r>
+      <w:proofErr w:type="spellStart"/>
+      <w:r>
+        <w:rPr>
+          <w:i/>
+          <w:iCs/>
+        </w:rPr>
+        <w:t>Databases</w:t>
+      </w:r>
+      <w:proofErr w:type="spellEnd"/>
+      <w:r>
+        <w:rPr>
+          <w:i/>
+          <w:iCs/>
+        </w:rPr>
+        <w:t>’ y de los apuntes indica si te parecen ciertas o falsas las siguientes afirmaciones.</w:t>
+      </w:r>
+    </w:p>
+    <w:p>
+      <w:pPr>
+        <w:rPr>
+          <w:i/>
+          <w:iCs/>
+        </w:rPr>
+      </w:pPr>
+      <w:r>
+        <w:rPr>
+          <w:i/>
+          <w:iCs/>
+        </w:rPr>
+        <w:t>Para cada una de las afirmaciones indica si es cierta o falsa, justificando la respuesta mediante lo que has leído en el artículo. En cada justificación deberá indicar el párrafo del artículo en la que se sustenta tu argumentación.</w:t>
+      </w:r>
+    </w:p>
+    <w:p>
+      <w:pPr>
+        <w:rPr>
+          <w:i/>
+          <w:iCs/>
+        </w:rPr>
+      </w:pPr>
+      <w:r>
+        <w:rPr>
+          <w:i/>
+          <w:iCs/>
+        </w:rPr>
+        <w:t>No serán válidas las respuestas que no se justifiquen.</w:t>
+      </w:r>
+    </w:p>
+    <w:p>
+      <w:pPr>
+        <w:pStyle w:val="Ttulo3"/>
+      </w:pPr>
+      <w:r>
+        <w:t>Afirmación 1</w:t>
+      </w:r>
+    </w:p>
+    <w:p>
+      <w:pPr>
+        <w:rPr>
+          <w:i/>
+          <w:iCs/>
+        </w:rPr>
+      </w:pPr>
+      <w:r>
+        <w:rPr>
+          <w:i/>
+          <w:iCs/>
+        </w:rPr>
+        <w:t>Según el teorema CAP se puede afirmar que si una base de datos es CA implica que los datos son consistentes entre todos los nodos (mientras los nodos estén en línea) y que se puede leer/escribir de forma consistente en cualquier nodo puesto que los datos serán los mismos.</w:t>
+      </w:r>
+    </w:p>
+    <w:p>
+      <w:r>
+        <w:t xml:space="preserve">Esta afirmación es </w:t>
+      </w:r>
+      <w:r>
+        <w:t xml:space="preserve">verdadera, según </w:t>
+      </w:r>
+      <w:r>
+        <w:t xml:space="preserve"> </w:t>
       </w:r>
     </w:p>
     <w:p/>
@@ -1208,11 +1764,11 @@
               <w:jc w:val="center"/>
               <w:outlineLvl w:val="0"/>
             </w:pPr>
-            <w:bookmarkStart w:id="5" w:name="_Toc87169038"/>
+            <w:bookmarkStart w:id="9" w:name="_Toc87187677"/>
             <w:r>
               <w:t>Bibliografía</w:t>
             </w:r>
-            <w:bookmarkEnd w:id="5"/>
+            <w:bookmarkEnd w:id="9"/>
           </w:p>
         </w:tc>
       </w:tr>
@@ -2976,6 +3532,7 @@
   <w:style w:type="character" w:default="1" w:styleId="Fuentedeprrafopredeter">
     <w:name w:val="Default Paragraph Font"/>
     <w:uiPriority w:val="1"/>
+    <w:semiHidden/>
     <w:unhideWhenUsed/>
   </w:style>
   <w:style w:type="table" w:default="1" w:styleId="Tablanormal">

</xml_diff>

<commit_message>
BBDD: PEC2 - Ejercicio 2 y 4 hechos
</commit_message>
<xml_diff>
--- a/2021-22/PrimerSemestre/BBDD/PEC2/marioubierna_nosql_pec2.docx
+++ b/2021-22/PrimerSemestre/BBDD/PEC2/marioubierna_nosql_pec2.docx
@@ -151,7 +151,6 @@
         </w:rPr>
         <w:t xml:space="preserve">Distribución de datos y </w:t>
       </w:r>
-      <w:proofErr w:type="spellStart"/>
       <w:r>
         <w:rPr>
           <w:b/>
@@ -160,18 +159,7 @@
           <w:sz w:val="36"/>
           <w:szCs w:val="36"/>
         </w:rPr>
-        <w:t>Map</w:t>
-      </w:r>
-      <w:proofErr w:type="spellEnd"/>
-      <w:r>
-        <w:rPr>
-          <w:b/>
-          <w:i/>
-          <w:iCs/>
-          <w:sz w:val="36"/>
-          <w:szCs w:val="36"/>
-        </w:rPr>
-        <w:t xml:space="preserve"> Reduce</w:t>
+        <w:t>Map Reduce</w:t>
       </w:r>
       <w:r>
         <w:rPr>
@@ -332,7 +320,7 @@
               <w:jc w:val="center"/>
               <w:outlineLvl w:val="0"/>
             </w:pPr>
-            <w:bookmarkStart w:id="1" w:name="_Toc87187670"/>
+            <w:bookmarkStart w:id="1" w:name="_Toc87378438"/>
             <w:r>
               <w:t>Índice de Contenido</w:t>
             </w:r>
@@ -404,7 +392,7 @@
             </w:rPr>
             <w:fldChar w:fldCharType="separate"/>
           </w:r>
-          <w:hyperlink w:anchor="_Toc87187670" w:history="1">
+          <w:hyperlink w:anchor="_Toc87378438" w:history="1">
             <w:r>
               <w:rPr>
                 <w:rStyle w:val="Hipervnculo"/>
@@ -431,7 +419,7 @@
                 <w:noProof/>
                 <w:webHidden/>
               </w:rPr>
-              <w:instrText xml:space="preserve"> PAGEREF _Toc87187670 \h </w:instrText>
+              <w:instrText xml:space="preserve"> PAGEREF _Toc87378438 \h </w:instrText>
             </w:r>
             <w:r>
               <w:rPr>
@@ -476,7 +464,7 @@
               <w:lang w:eastAsia="es-ES"/>
             </w:rPr>
           </w:pPr>
-          <w:hyperlink w:anchor="_Toc87187671" w:history="1">
+          <w:hyperlink w:anchor="_Toc87378439" w:history="1">
             <w:r>
               <w:rPr>
                 <w:rStyle w:val="Hipervnculo"/>
@@ -520,7 +508,7 @@
                 <w:noProof/>
                 <w:webHidden/>
               </w:rPr>
-              <w:instrText xml:space="preserve"> PAGEREF _Toc87187671 \h </w:instrText>
+              <w:instrText xml:space="preserve"> PAGEREF _Toc87378439 \h </w:instrText>
             </w:r>
             <w:r>
               <w:rPr>
@@ -564,7 +552,7 @@
               <w:lang w:eastAsia="es-ES"/>
             </w:rPr>
           </w:pPr>
-          <w:hyperlink w:anchor="_Toc87187672" w:history="1">
+          <w:hyperlink w:anchor="_Toc87378440" w:history="1">
             <w:r>
               <w:rPr>
                 <w:rStyle w:val="Hipervnculo"/>
@@ -608,7 +596,7 @@
                 <w:noProof/>
                 <w:webHidden/>
               </w:rPr>
-              <w:instrText xml:space="preserve"> PAGEREF _Toc87187672 \h </w:instrText>
+              <w:instrText xml:space="preserve"> PAGEREF _Toc87378440 \h </w:instrText>
             </w:r>
             <w:r>
               <w:rPr>
@@ -653,7 +641,7 @@
               <w:lang w:eastAsia="es-ES"/>
             </w:rPr>
           </w:pPr>
-          <w:hyperlink w:anchor="_Toc87187673" w:history="1">
+          <w:hyperlink w:anchor="_Toc87378441" w:history="1">
             <w:r>
               <w:rPr>
                 <w:rStyle w:val="Hipervnculo"/>
@@ -697,7 +685,7 @@
                 <w:noProof/>
                 <w:webHidden/>
               </w:rPr>
-              <w:instrText xml:space="preserve"> PAGEREF _Toc87187673 \h </w:instrText>
+              <w:instrText xml:space="preserve"> PAGEREF _Toc87378441 \h </w:instrText>
             </w:r>
             <w:r>
               <w:rPr>
@@ -742,7 +730,7 @@
               <w:lang w:eastAsia="es-ES"/>
             </w:rPr>
           </w:pPr>
-          <w:hyperlink w:anchor="_Toc87187674" w:history="1">
+          <w:hyperlink w:anchor="_Toc87378442" w:history="1">
             <w:r>
               <w:rPr>
                 <w:rStyle w:val="Hipervnculo"/>
@@ -786,7 +774,7 @@
                 <w:noProof/>
                 <w:webHidden/>
               </w:rPr>
-              <w:instrText xml:space="preserve"> PAGEREF _Toc87187674 \h </w:instrText>
+              <w:instrText xml:space="preserve"> PAGEREF _Toc87378442 \h </w:instrText>
             </w:r>
             <w:r>
               <w:rPr>
@@ -831,7 +819,7 @@
               <w:lang w:eastAsia="es-ES"/>
             </w:rPr>
           </w:pPr>
-          <w:hyperlink w:anchor="_Toc87187675" w:history="1">
+          <w:hyperlink w:anchor="_Toc87378443" w:history="1">
             <w:r>
               <w:rPr>
                 <w:rStyle w:val="Hipervnculo"/>
@@ -875,7 +863,7 @@
                 <w:noProof/>
                 <w:webHidden/>
               </w:rPr>
-              <w:instrText xml:space="preserve"> PAGEREF _Toc87187675 \h </w:instrText>
+              <w:instrText xml:space="preserve"> PAGEREF _Toc87378443 \h </w:instrText>
             </w:r>
             <w:r>
               <w:rPr>
@@ -920,7 +908,7 @@
               <w:lang w:eastAsia="es-ES"/>
             </w:rPr>
           </w:pPr>
-          <w:hyperlink w:anchor="_Toc87187676" w:history="1">
+          <w:hyperlink w:anchor="_Toc87378444" w:history="1">
             <w:r>
               <w:rPr>
                 <w:rStyle w:val="Hipervnculo"/>
@@ -964,7 +952,7 @@
                 <w:noProof/>
                 <w:webHidden/>
               </w:rPr>
-              <w:instrText xml:space="preserve"> PAGEREF _Toc87187676 \h </w:instrText>
+              <w:instrText xml:space="preserve"> PAGEREF _Toc87378444 \h </w:instrText>
             </w:r>
             <w:r>
               <w:rPr>
@@ -997,9 +985,97 @@
         </w:p>
         <w:p>
           <w:pPr>
-            <w:pStyle w:val="TDC1"/>
+            <w:pStyle w:val="TDC2"/>
             <w:tabs>
-              <w:tab w:val="left" w:pos="880"/>
+              <w:tab w:val="left" w:pos="1320"/>
+            </w:tabs>
+            <w:rPr>
+              <w:rFonts w:eastAsiaTheme="minorEastAsia"/>
+              <w:noProof/>
+              <w:sz w:val="22"/>
+              <w:lang w:eastAsia="es-ES"/>
+            </w:rPr>
+          </w:pPr>
+          <w:hyperlink w:anchor="_Toc87378445" w:history="1">
+            <w:r>
+              <w:rPr>
+                <w:rStyle w:val="Hipervnculo"/>
+                <w:rFonts w:ascii="LM Roman 12" w:hAnsi="LM Roman 12"/>
+                <w:noProof/>
+              </w:rPr>
+              <w:t>1.2.</w:t>
+            </w:r>
+            <w:r>
+              <w:rPr>
+                <w:rFonts w:eastAsiaTheme="minorEastAsia"/>
+                <w:noProof/>
+                <w:sz w:val="22"/>
+                <w:lang w:eastAsia="es-ES"/>
+              </w:rPr>
+              <w:tab/>
+            </w:r>
+            <w:r>
+              <w:rPr>
+                <w:rStyle w:val="Hipervnculo"/>
+                <w:noProof/>
+              </w:rPr>
+              <w:t>Ejercicio 2</w:t>
+            </w:r>
+            <w:r>
+              <w:rPr>
+                <w:noProof/>
+                <w:webHidden/>
+              </w:rPr>
+              <w:tab/>
+            </w:r>
+            <w:r>
+              <w:rPr>
+                <w:noProof/>
+                <w:webHidden/>
+              </w:rPr>
+              <w:fldChar w:fldCharType="begin"/>
+            </w:r>
+            <w:r>
+              <w:rPr>
+                <w:noProof/>
+                <w:webHidden/>
+              </w:rPr>
+              <w:instrText xml:space="preserve"> PAGEREF _Toc87378445 \h </w:instrText>
+            </w:r>
+            <w:r>
+              <w:rPr>
+                <w:noProof/>
+                <w:webHidden/>
+              </w:rPr>
+            </w:r>
+            <w:r>
+              <w:rPr>
+                <w:noProof/>
+                <w:webHidden/>
+              </w:rPr>
+              <w:fldChar w:fldCharType="separate"/>
+            </w:r>
+            <w:r>
+              <w:rPr>
+                <w:noProof/>
+                <w:webHidden/>
+              </w:rPr>
+              <w:t>5</w:t>
+            </w:r>
+            <w:r>
+              <w:rPr>
+                <w:noProof/>
+                <w:webHidden/>
+              </w:rPr>
+              <w:fldChar w:fldCharType="end"/>
+            </w:r>
+          </w:hyperlink>
+        </w:p>
+        <w:p>
+          <w:pPr>
+            <w:pStyle w:val="TDC3"/>
+            <w:tabs>
+              <w:tab w:val="left" w:pos="1760"/>
               <w:tab w:val="right" w:leader="dot" w:pos="8494"/>
             </w:tabs>
             <w:rPr>
@@ -1009,14 +1085,14 @@
               <w:lang w:eastAsia="es-ES"/>
             </w:rPr>
           </w:pPr>
-          <w:hyperlink w:anchor="_Toc87187677" w:history="1">
+          <w:hyperlink w:anchor="_Toc87378446" w:history="1">
             <w:r>
               <w:rPr>
                 <w:rStyle w:val="Hipervnculo"/>
                 <w:rFonts w:ascii="LM Roman 12" w:hAnsi="LM Roman 12"/>
                 <w:noProof/>
               </w:rPr>
-              <w:t>2.</w:t>
+              <w:t>1.2.1.</w:t>
             </w:r>
             <w:r>
               <w:rPr>
@@ -1032,7 +1108,7 @@
                 <w:rStyle w:val="Hipervnculo"/>
                 <w:noProof/>
               </w:rPr>
-              <w:t>Bibliografía</w:t>
+              <w:t>Afirmación 1</w:t>
             </w:r>
             <w:r>
               <w:rPr>
@@ -1053,7 +1129,7 @@
                 <w:noProof/>
                 <w:webHidden/>
               </w:rPr>
-              <w:instrText xml:space="preserve"> PAGEREF _Toc87187677 \h </w:instrText>
+              <w:instrText xml:space="preserve"> PAGEREF _Toc87378446 \h </w:instrText>
             </w:r>
             <w:r>
               <w:rPr>
@@ -1074,6 +1150,449 @@
                 <w:webHidden/>
               </w:rPr>
               <w:t>5</w:t>
+            </w:r>
+            <w:r>
+              <w:rPr>
+                <w:noProof/>
+                <w:webHidden/>
+              </w:rPr>
+              <w:fldChar w:fldCharType="end"/>
+            </w:r>
+          </w:hyperlink>
+        </w:p>
+        <w:p>
+          <w:pPr>
+            <w:pStyle w:val="TDC3"/>
+            <w:tabs>
+              <w:tab w:val="left" w:pos="1760"/>
+              <w:tab w:val="right" w:leader="dot" w:pos="8494"/>
+            </w:tabs>
+            <w:rPr>
+              <w:rFonts w:eastAsiaTheme="minorEastAsia"/>
+              <w:noProof/>
+              <w:sz w:val="22"/>
+              <w:lang w:eastAsia="es-ES"/>
+            </w:rPr>
+          </w:pPr>
+          <w:hyperlink w:anchor="_Toc87378447" w:history="1">
+            <w:r>
+              <w:rPr>
+                <w:rStyle w:val="Hipervnculo"/>
+                <w:rFonts w:ascii="LM Roman 12" w:hAnsi="LM Roman 12"/>
+                <w:noProof/>
+              </w:rPr>
+              <w:t>1.2.2.</w:t>
+            </w:r>
+            <w:r>
+              <w:rPr>
+                <w:rFonts w:eastAsiaTheme="minorEastAsia"/>
+                <w:noProof/>
+                <w:sz w:val="22"/>
+                <w:lang w:eastAsia="es-ES"/>
+              </w:rPr>
+              <w:tab/>
+            </w:r>
+            <w:r>
+              <w:rPr>
+                <w:rStyle w:val="Hipervnculo"/>
+                <w:noProof/>
+              </w:rPr>
+              <w:t>Afirmación 2</w:t>
+            </w:r>
+            <w:r>
+              <w:rPr>
+                <w:noProof/>
+                <w:webHidden/>
+              </w:rPr>
+              <w:tab/>
+            </w:r>
+            <w:r>
+              <w:rPr>
+                <w:noProof/>
+                <w:webHidden/>
+              </w:rPr>
+              <w:fldChar w:fldCharType="begin"/>
+            </w:r>
+            <w:r>
+              <w:rPr>
+                <w:noProof/>
+                <w:webHidden/>
+              </w:rPr>
+              <w:instrText xml:space="preserve"> PAGEREF _Toc87378447 \h </w:instrText>
+            </w:r>
+            <w:r>
+              <w:rPr>
+                <w:noProof/>
+                <w:webHidden/>
+              </w:rPr>
+            </w:r>
+            <w:r>
+              <w:rPr>
+                <w:noProof/>
+                <w:webHidden/>
+              </w:rPr>
+              <w:fldChar w:fldCharType="separate"/>
+            </w:r>
+            <w:r>
+              <w:rPr>
+                <w:noProof/>
+                <w:webHidden/>
+              </w:rPr>
+              <w:t>5</w:t>
+            </w:r>
+            <w:r>
+              <w:rPr>
+                <w:noProof/>
+                <w:webHidden/>
+              </w:rPr>
+              <w:fldChar w:fldCharType="end"/>
+            </w:r>
+          </w:hyperlink>
+        </w:p>
+        <w:p>
+          <w:pPr>
+            <w:pStyle w:val="TDC3"/>
+            <w:tabs>
+              <w:tab w:val="left" w:pos="1760"/>
+              <w:tab w:val="right" w:leader="dot" w:pos="8494"/>
+            </w:tabs>
+            <w:rPr>
+              <w:rFonts w:eastAsiaTheme="minorEastAsia"/>
+              <w:noProof/>
+              <w:sz w:val="22"/>
+              <w:lang w:eastAsia="es-ES"/>
+            </w:rPr>
+          </w:pPr>
+          <w:hyperlink w:anchor="_Toc87378448" w:history="1">
+            <w:r>
+              <w:rPr>
+                <w:rStyle w:val="Hipervnculo"/>
+                <w:rFonts w:ascii="LM Roman 12" w:hAnsi="LM Roman 12"/>
+                <w:noProof/>
+              </w:rPr>
+              <w:t>1.2.3.</w:t>
+            </w:r>
+            <w:r>
+              <w:rPr>
+                <w:rFonts w:eastAsiaTheme="minorEastAsia"/>
+                <w:noProof/>
+                <w:sz w:val="22"/>
+                <w:lang w:eastAsia="es-ES"/>
+              </w:rPr>
+              <w:tab/>
+            </w:r>
+            <w:r>
+              <w:rPr>
+                <w:rStyle w:val="Hipervnculo"/>
+                <w:noProof/>
+              </w:rPr>
+              <w:t>Afirmación 3</w:t>
+            </w:r>
+            <w:r>
+              <w:rPr>
+                <w:noProof/>
+                <w:webHidden/>
+              </w:rPr>
+              <w:tab/>
+            </w:r>
+            <w:r>
+              <w:rPr>
+                <w:noProof/>
+                <w:webHidden/>
+              </w:rPr>
+              <w:fldChar w:fldCharType="begin"/>
+            </w:r>
+            <w:r>
+              <w:rPr>
+                <w:noProof/>
+                <w:webHidden/>
+              </w:rPr>
+              <w:instrText xml:space="preserve"> PAGEREF _Toc87378448 \h </w:instrText>
+            </w:r>
+            <w:r>
+              <w:rPr>
+                <w:noProof/>
+                <w:webHidden/>
+              </w:rPr>
+            </w:r>
+            <w:r>
+              <w:rPr>
+                <w:noProof/>
+                <w:webHidden/>
+              </w:rPr>
+              <w:fldChar w:fldCharType="separate"/>
+            </w:r>
+            <w:r>
+              <w:rPr>
+                <w:noProof/>
+                <w:webHidden/>
+              </w:rPr>
+              <w:t>5</w:t>
+            </w:r>
+            <w:r>
+              <w:rPr>
+                <w:noProof/>
+                <w:webHidden/>
+              </w:rPr>
+              <w:fldChar w:fldCharType="end"/>
+            </w:r>
+          </w:hyperlink>
+        </w:p>
+        <w:p>
+          <w:pPr>
+            <w:pStyle w:val="TDC3"/>
+            <w:tabs>
+              <w:tab w:val="left" w:pos="1760"/>
+              <w:tab w:val="right" w:leader="dot" w:pos="8494"/>
+            </w:tabs>
+            <w:rPr>
+              <w:rFonts w:eastAsiaTheme="minorEastAsia"/>
+              <w:noProof/>
+              <w:sz w:val="22"/>
+              <w:lang w:eastAsia="es-ES"/>
+            </w:rPr>
+          </w:pPr>
+          <w:hyperlink w:anchor="_Toc87378449" w:history="1">
+            <w:r>
+              <w:rPr>
+                <w:rStyle w:val="Hipervnculo"/>
+                <w:rFonts w:ascii="LM Roman 12" w:hAnsi="LM Roman 12"/>
+                <w:noProof/>
+              </w:rPr>
+              <w:t>1.2.4.</w:t>
+            </w:r>
+            <w:r>
+              <w:rPr>
+                <w:rFonts w:eastAsiaTheme="minorEastAsia"/>
+                <w:noProof/>
+                <w:sz w:val="22"/>
+                <w:lang w:eastAsia="es-ES"/>
+              </w:rPr>
+              <w:tab/>
+            </w:r>
+            <w:r>
+              <w:rPr>
+                <w:rStyle w:val="Hipervnculo"/>
+                <w:noProof/>
+              </w:rPr>
+              <w:t>Afirmación 4</w:t>
+            </w:r>
+            <w:r>
+              <w:rPr>
+                <w:noProof/>
+                <w:webHidden/>
+              </w:rPr>
+              <w:tab/>
+            </w:r>
+            <w:r>
+              <w:rPr>
+                <w:noProof/>
+                <w:webHidden/>
+              </w:rPr>
+              <w:fldChar w:fldCharType="begin"/>
+            </w:r>
+            <w:r>
+              <w:rPr>
+                <w:noProof/>
+                <w:webHidden/>
+              </w:rPr>
+              <w:instrText xml:space="preserve"> PAGEREF _Toc87378449 \h </w:instrText>
+            </w:r>
+            <w:r>
+              <w:rPr>
+                <w:noProof/>
+                <w:webHidden/>
+              </w:rPr>
+            </w:r>
+            <w:r>
+              <w:rPr>
+                <w:noProof/>
+                <w:webHidden/>
+              </w:rPr>
+              <w:fldChar w:fldCharType="separate"/>
+            </w:r>
+            <w:r>
+              <w:rPr>
+                <w:noProof/>
+                <w:webHidden/>
+              </w:rPr>
+              <w:t>6</w:t>
+            </w:r>
+            <w:r>
+              <w:rPr>
+                <w:noProof/>
+                <w:webHidden/>
+              </w:rPr>
+              <w:fldChar w:fldCharType="end"/>
+            </w:r>
+          </w:hyperlink>
+        </w:p>
+        <w:p>
+          <w:pPr>
+            <w:pStyle w:val="TDC2"/>
+            <w:tabs>
+              <w:tab w:val="left" w:pos="1320"/>
+            </w:tabs>
+            <w:rPr>
+              <w:rFonts w:eastAsiaTheme="minorEastAsia"/>
+              <w:noProof/>
+              <w:sz w:val="22"/>
+              <w:lang w:eastAsia="es-ES"/>
+            </w:rPr>
+          </w:pPr>
+          <w:hyperlink w:anchor="_Toc87378450" w:history="1">
+            <w:r>
+              <w:rPr>
+                <w:rStyle w:val="Hipervnculo"/>
+                <w:rFonts w:ascii="LM Roman 12" w:hAnsi="LM Roman 12"/>
+                <w:noProof/>
+              </w:rPr>
+              <w:t>1.3.</w:t>
+            </w:r>
+            <w:r>
+              <w:rPr>
+                <w:rFonts w:eastAsiaTheme="minorEastAsia"/>
+                <w:noProof/>
+                <w:sz w:val="22"/>
+                <w:lang w:eastAsia="es-ES"/>
+              </w:rPr>
+              <w:tab/>
+            </w:r>
+            <w:r>
+              <w:rPr>
+                <w:rStyle w:val="Hipervnculo"/>
+                <w:noProof/>
+              </w:rPr>
+              <w:t>Ejercicio 3</w:t>
+            </w:r>
+            <w:r>
+              <w:rPr>
+                <w:noProof/>
+                <w:webHidden/>
+              </w:rPr>
+              <w:tab/>
+            </w:r>
+            <w:r>
+              <w:rPr>
+                <w:noProof/>
+                <w:webHidden/>
+              </w:rPr>
+              <w:fldChar w:fldCharType="begin"/>
+            </w:r>
+            <w:r>
+              <w:rPr>
+                <w:noProof/>
+                <w:webHidden/>
+              </w:rPr>
+              <w:instrText xml:space="preserve"> PAGEREF _Toc87378450 \h </w:instrText>
+            </w:r>
+            <w:r>
+              <w:rPr>
+                <w:noProof/>
+                <w:webHidden/>
+              </w:rPr>
+            </w:r>
+            <w:r>
+              <w:rPr>
+                <w:noProof/>
+                <w:webHidden/>
+              </w:rPr>
+              <w:fldChar w:fldCharType="separate"/>
+            </w:r>
+            <w:r>
+              <w:rPr>
+                <w:noProof/>
+                <w:webHidden/>
+              </w:rPr>
+              <w:t>7</w:t>
+            </w:r>
+            <w:r>
+              <w:rPr>
+                <w:noProof/>
+                <w:webHidden/>
+              </w:rPr>
+              <w:fldChar w:fldCharType="end"/>
+            </w:r>
+          </w:hyperlink>
+        </w:p>
+        <w:p>
+          <w:pPr>
+            <w:pStyle w:val="TDC2"/>
+            <w:tabs>
+              <w:tab w:val="left" w:pos="1320"/>
+            </w:tabs>
+            <w:rPr>
+              <w:rFonts w:eastAsiaTheme="minorEastAsia"/>
+              <w:noProof/>
+              <w:sz w:val="22"/>
+              <w:lang w:eastAsia="es-ES"/>
+            </w:rPr>
+          </w:pPr>
+          <w:hyperlink w:anchor="_Toc87378451" w:history="1">
+            <w:r>
+              <w:rPr>
+                <w:rStyle w:val="Hipervnculo"/>
+                <w:rFonts w:ascii="LM Roman 12" w:hAnsi="LM Roman 12"/>
+                <w:noProof/>
+              </w:rPr>
+              <w:t>1.4.</w:t>
+            </w:r>
+            <w:r>
+              <w:rPr>
+                <w:rFonts w:eastAsiaTheme="minorEastAsia"/>
+                <w:noProof/>
+                <w:sz w:val="22"/>
+                <w:lang w:eastAsia="es-ES"/>
+              </w:rPr>
+              <w:tab/>
+            </w:r>
+            <w:r>
+              <w:rPr>
+                <w:rStyle w:val="Hipervnculo"/>
+                <w:noProof/>
+              </w:rPr>
+              <w:t>Ejercicio 4</w:t>
+            </w:r>
+            <w:r>
+              <w:rPr>
+                <w:noProof/>
+                <w:webHidden/>
+              </w:rPr>
+              <w:tab/>
+            </w:r>
+            <w:r>
+              <w:rPr>
+                <w:noProof/>
+                <w:webHidden/>
+              </w:rPr>
+              <w:fldChar w:fldCharType="begin"/>
+            </w:r>
+            <w:r>
+              <w:rPr>
+                <w:noProof/>
+                <w:webHidden/>
+              </w:rPr>
+              <w:instrText xml:space="preserve"> PAGEREF _Toc87378451 \h </w:instrText>
+            </w:r>
+            <w:r>
+              <w:rPr>
+                <w:noProof/>
+                <w:webHidden/>
+              </w:rPr>
+            </w:r>
+            <w:r>
+              <w:rPr>
+                <w:noProof/>
+                <w:webHidden/>
+              </w:rPr>
+              <w:fldChar w:fldCharType="separate"/>
+            </w:r>
+            <w:r>
+              <w:rPr>
+                <w:noProof/>
+                <w:webHidden/>
+              </w:rPr>
+              <w:t>8</w:t>
             </w:r>
             <w:r>
               <w:rPr>
@@ -1153,7 +1672,7 @@
               <w:outlineLvl w:val="0"/>
             </w:pPr>
             <w:bookmarkStart w:id="2" w:name="_Toc69999318"/>
-            <w:bookmarkStart w:id="3" w:name="_Toc87187671"/>
+            <w:bookmarkStart w:id="3" w:name="_Toc87378439"/>
             <w:r>
               <w:t>Enunciado</w:t>
             </w:r>
@@ -1168,7 +1687,7 @@
       <w:pPr>
         <w:pStyle w:val="Ttulo2"/>
       </w:pPr>
-      <w:bookmarkStart w:id="4" w:name="_Toc87187672"/>
+      <w:bookmarkStart w:id="4" w:name="_Toc87378440"/>
       <w:r>
         <w:t>Ejercicio 1</w:t>
       </w:r>
@@ -1186,336 +1705,318 @@
           <w:i/>
           <w:iCs/>
         </w:rPr>
-        <w:t>En una organización se almacenan y gestionan series temporales (datos indexados en orden temporal) del tipo {</w:t>
-      </w:r>
-      <w:proofErr w:type="spellStart"/>
+        <w:t>En una organización se almacenan y gestionan series temporales (datos indexados en orden temporal) del tipo {timestamp, métrica, valor, origen, tags}. Se generan miles de datos por minuto, al final del día hay millones de registros. El tipo de datos generado, es decir los atributos generados y su formato es uniforme y no se esperan cambios a corto plazo. Se supone que los datos son consultados de forma concurrente por multitud de usuarios. Los datos no requieren un almacenamiento indefinido, ya que se utilizan para estudiar el estado de los sistemas.</w:t>
+      </w:r>
+    </w:p>
+    <w:p>
+      <w:pPr>
+        <w:pStyle w:val="Ttulo3"/>
+      </w:pPr>
+      <w:bookmarkStart w:id="5" w:name="_Toc87378441"/>
+      <w:r>
+        <w:t>Modelo relacional o modelo NoSQL.</w:t>
+      </w:r>
+      <w:bookmarkEnd w:id="5"/>
+    </w:p>
+    <w:p>
+      <w:r>
+        <w:t>V</w:t>
+      </w:r>
+      <w:r>
+        <w:t xml:space="preserve">emos que el problema busca almacenar millones de registros diarios y hay un gran número de usuarios/operaciones </w:t>
+      </w:r>
+      <w:r>
+        <w:t xml:space="preserve">de lectura </w:t>
+      </w:r>
+      <w:r>
+        <w:t>de forma concurrente</w:t>
+      </w:r>
+      <w:r>
+        <w:t xml:space="preserve">, a priori </w:t>
+      </w:r>
+      <w:r>
+        <w:t>son características de un modelo NoSQL, pero la estructura de los datos está definida y no va a variar a corto plazo, característica más adecuada para el modelo relacional</w:t>
+      </w:r>
+      <w:r>
+        <w:t xml:space="preserve">. En resumen, considero </w:t>
+      </w:r>
+      <w:r>
+        <w:t xml:space="preserve">ambos modelos pueden servir pero creo </w:t>
+      </w:r>
+      <w:r>
+        <w:t xml:space="preserve">que lo mejor es un modelo </w:t>
+      </w:r>
+      <w:r>
+        <w:t>relacional</w:t>
+      </w:r>
+      <w:r>
+        <w:t xml:space="preserve">, </w:t>
+      </w:r>
+      <w:r>
+        <w:t>ya que éste también puede almacenar millones de registros y permitir la concurrencia de usuarios/operaciones de forma óptima manteniendo una estructura fija de los datos.</w:t>
+      </w:r>
+    </w:p>
+    <w:p>
+      <w:pPr>
+        <w:rPr>
+          <w:iCs/>
+        </w:rPr>
+      </w:pPr>
+      <w:r>
+        <w:t xml:space="preserve">En cuanto a </w:t>
+      </w:r>
+      <w:r>
+        <w:t>la</w:t>
+      </w:r>
+      <w:r>
+        <w:t xml:space="preserve"> arquitectura de distribución</w:t>
+      </w:r>
+      <w:r>
+        <w:t xml:space="preserve"> elegida es </w:t>
+      </w:r>
       <w:r>
         <w:rPr>
           <w:i/>
           <w:iCs/>
         </w:rPr>
-        <w:t>timestamp</w:t>
-      </w:r>
-      <w:proofErr w:type="spellEnd"/>
+        <w:t>peer-to-peer</w:t>
+      </w:r>
+      <w:r>
+        <w:t xml:space="preserve">, </w:t>
+      </w:r>
+      <w:r>
+        <w:t>ya que con el enunciado no queda claro cuántos clientes/servidores vamos a tener y dónde se encuentran éstos, por lo que no podemos definir un modelo cliente/servidor o tres capas</w:t>
+      </w:r>
+      <w:r>
+        <w:t>.</w:t>
+      </w:r>
+      <w:r>
+        <w:t xml:space="preserve"> </w:t>
+      </w:r>
+      <w:r>
+        <w:t>E</w:t>
+      </w:r>
+      <w:r>
+        <w:t>n</w:t>
+      </w:r>
+      <w:r>
+        <w:t xml:space="preserve"> </w:t>
+      </w:r>
+      <w:r>
+        <w:rPr>
+          <w:i/>
+        </w:rPr>
+        <w:t>peer-to-peer</w:t>
+      </w:r>
+      <w:r>
+        <w:rPr>
+          <w:iCs/>
+        </w:rPr>
+        <w:t xml:space="preserve"> todos los nodos son cliente/servidor por lo que nos evitamos el problema mencionado antes, también se generan millones de registros diarios</w:t>
+      </w:r>
+      <w:r>
+        <w:rPr>
+          <w:iCs/>
+        </w:rPr>
+        <w:t xml:space="preserve"> y hay muchos usuarios</w:t>
+      </w:r>
+      <w:r>
+        <w:rPr>
+          <w:iCs/>
+        </w:rPr>
+        <w:t>,</w:t>
+      </w:r>
+      <w:r>
+        <w:rPr>
+          <w:iCs/>
+        </w:rPr>
+        <w:t xml:space="preserve"> </w:t>
+      </w:r>
+      <w:r>
+        <w:rPr>
+          <w:iCs/>
+        </w:rPr>
+        <w:t>por lo que</w:t>
+      </w:r>
+      <w:r>
+        <w:rPr>
+          <w:iCs/>
+        </w:rPr>
+        <w:t xml:space="preserve"> este tipo de arquitectura se comporta m</w:t>
+      </w:r>
+      <w:r>
+        <w:rPr>
+          <w:iCs/>
+        </w:rPr>
+        <w:t xml:space="preserve">ejor, ya que hay muchísimos nodos en </w:t>
+      </w:r>
+      <w:r>
+        <w:rPr>
+          <w:iCs/>
+        </w:rPr>
+        <w:t>la red</w:t>
+      </w:r>
+      <w:r>
+        <w:rPr>
+          <w:iCs/>
+        </w:rPr>
+        <w:t xml:space="preserve"> y las operaciones se ejecutan a lo largo de toda la red no en un servidor o conjuntos de servidores</w:t>
+      </w:r>
+      <w:r>
+        <w:rPr>
+          <w:iCs/>
+        </w:rPr>
+        <w:t xml:space="preserve"> limitados</w:t>
+      </w:r>
+      <w:r>
+        <w:rPr>
+          <w:iCs/>
+        </w:rPr>
+        <w:t>.</w:t>
+      </w:r>
+    </w:p>
+    <w:p>
+      <w:pPr>
+        <w:pStyle w:val="Ttulo3"/>
+      </w:pPr>
+      <w:bookmarkStart w:id="6" w:name="_Toc87378442"/>
+      <w:r>
+        <w:t>Ventajas/</w:t>
+      </w:r>
+      <w:r>
+        <w:t>i</w:t>
+      </w:r>
+      <w:r>
+        <w:t xml:space="preserve">nconvenientes respecto a la </w:t>
+      </w:r>
+      <w:r>
+        <w:t>fragmentación</w:t>
+      </w:r>
+      <w:bookmarkEnd w:id="6"/>
+    </w:p>
+    <w:p>
+      <w:r>
+        <w:t xml:space="preserve">Puesto que no hay un gran número de atributos (5) considero que lo mejor es la fragmentación horizontal, teniendo como ventaja que las consultas de los propios </w:t>
+      </w:r>
+      <w:r>
+        <w:lastRenderedPageBreak/>
+        <w:t>usuarios nos indiquen qué fragmentos se necesitan crear</w:t>
+      </w:r>
+      <w:r>
+        <w:t>, también tiene como ventaja respecto a la fragmentación vertical que no necesita crear una relación entre registros de un mismo fragmento</w:t>
+      </w:r>
+      <w:r>
+        <w:t xml:space="preserve">, mejorando así inserción de datos, ni hacer un estudio de la afinidad </w:t>
+      </w:r>
+      <w:r>
+        <w:rPr>
+          <w:sz w:val="22"/>
+          <w:szCs w:val="20"/>
+        </w:rPr>
+        <w:t xml:space="preserve">entre </w:t>
+      </w:r>
+      <w:r>
+        <w:t>atributos para el diseño de un fragmento</w:t>
+      </w:r>
+      <w:r>
+        <w:t>.</w:t>
+      </w:r>
+      <w:r>
+        <w:t xml:space="preserve"> El principal inconveniente</w:t>
+      </w:r>
+      <w:r>
+        <w:t xml:space="preserve"> existente</w:t>
+      </w:r>
+      <w:r>
+        <w:t xml:space="preserve"> es que </w:t>
+      </w:r>
+      <w:r>
+        <w:t>hay que definir muy bien el fragmento en sí, ya que si se realiza un consulta y dicha fragmentación no contiene toda la información necesaria hay que seguir buscando por la red para encontrar la información</w:t>
+      </w:r>
+      <w:r>
+        <w:t xml:space="preserve">, esto supone coste computacional y </w:t>
+      </w:r>
+      <w:r>
+        <w:t>temporal</w:t>
+      </w:r>
+      <w:r>
+        <w:t>.</w:t>
+      </w:r>
+    </w:p>
+    <w:p>
+      <w:pPr>
+        <w:pStyle w:val="Ttulo3"/>
+      </w:pPr>
+      <w:bookmarkStart w:id="7" w:name="_Toc87378443"/>
+      <w:r>
+        <w:t>Ventajas/inconvenientes respecto a la replicación</w:t>
+      </w:r>
+      <w:bookmarkEnd w:id="7"/>
+    </w:p>
+    <w:p>
+      <w:r>
+        <w:t xml:space="preserve">La estrategia elegida para la replicación de datos es replicación P2P con quórums, esta estrategia se comporta mejor que </w:t>
+      </w:r>
       <w:r>
         <w:rPr>
           <w:i/>
           <w:iCs/>
         </w:rPr>
-        <w:t>, métrica, valor, origen, tags}. Se generan miles de datos por minuto, al final del día hay millones de registros. El tipo de datos generado, es decir los atributos generados y su formato es uniforme y no se esperan cambios a corto plazo. Se supone que los datos son consultados de forma concurrente por multitud de usuarios. Los datos no requieren un almacenamiento indefinido, ya que se utilizan para estudiar el estado de los sistemas.</w:t>
-      </w:r>
-    </w:p>
-    <w:p>
-      <w:pPr>
-        <w:pStyle w:val="Ttulo3"/>
-      </w:pPr>
-      <w:bookmarkStart w:id="5" w:name="_Toc87187673"/>
-      <w:r>
-        <w:t>Modelo relacional o modelo NoSQL.</w:t>
-      </w:r>
-      <w:bookmarkEnd w:id="5"/>
-    </w:p>
-    <w:p>
-      <w:r>
-        <w:t>V</w:t>
-      </w:r>
-      <w:r>
-        <w:t xml:space="preserve">emos que el problema busca almacenar millones de registros diarios y hay un gran número de usuarios/operaciones </w:t>
-      </w:r>
-      <w:r>
-        <w:t xml:space="preserve">de lectura </w:t>
-      </w:r>
-      <w:r>
-        <w:t>de forma concurrente</w:t>
-      </w:r>
-      <w:r>
-        <w:t xml:space="preserve">, a priori </w:t>
-      </w:r>
-      <w:r>
-        <w:t>son características de un modelo NoSQL, pero la estructura de los datos está definida y no va a variar a corto plazo, característica más adecuada para el modelo relacional</w:t>
-      </w:r>
-      <w:r>
-        <w:t xml:space="preserve">. En resumen, considero </w:t>
-      </w:r>
-      <w:r>
-        <w:t xml:space="preserve">ambos modelos pueden servir pero creo </w:t>
-      </w:r>
-      <w:r>
-        <w:t xml:space="preserve">que lo mejor es un modelo </w:t>
-      </w:r>
-      <w:r>
-        <w:t>relacional</w:t>
-      </w:r>
-      <w:r>
-        <w:t xml:space="preserve">, </w:t>
-      </w:r>
-      <w:r>
-        <w:t>ya que éste también puede almacenar millones de registros y permitir la concurrencia de usuarios/operaciones de forma óptima manteniendo una estructura fija de los datos.</w:t>
-      </w:r>
-    </w:p>
-    <w:p>
-      <w:pPr>
-        <w:rPr>
-          <w:iCs/>
-        </w:rPr>
-      </w:pPr>
-      <w:r>
-        <w:t xml:space="preserve">En cuanto a </w:t>
-      </w:r>
-      <w:r>
-        <w:t>la</w:t>
-      </w:r>
-      <w:r>
-        <w:t xml:space="preserve"> arquitectura de distribución</w:t>
-      </w:r>
-      <w:r>
-        <w:t xml:space="preserve"> elegida es </w:t>
+        <w:t>master-slave</w:t>
+      </w:r>
+      <w:r>
+        <w:t xml:space="preserve"> ya </w:t>
+      </w:r>
+      <w:r>
+        <w:t xml:space="preserve">que </w:t>
+      </w:r>
+      <w:r>
+        <w:t>no genera cuellos de botella en la copia maestra (</w:t>
       </w:r>
       <w:r>
         <w:rPr>
           <w:i/>
           <w:iCs/>
         </w:rPr>
-        <w:t>peer-to-peer</w:t>
-      </w:r>
-      <w:r>
-        <w:t xml:space="preserve">, </w:t>
-      </w:r>
-      <w:r>
-        <w:t>ya que con el enunciado no queda claro cuántos clientes/servidores vamos a tener y dónde se encuentran éstos, por lo que no podemos definir un modelo cliente/servidor o tres capas</w:t>
-      </w:r>
-      <w:r>
-        <w:t>.</w:t>
+        <w:t>master-slave</w:t>
+      </w:r>
+      <w:r>
+        <w:t xml:space="preserve"> es ideal cuando hay más lecturas que escrituras, pero en nuestro caso es al contrario</w:t>
+      </w:r>
+      <w:r>
+        <w:t xml:space="preserve">, es verdad que la escritura a priori se va a hacer solamente una vez ya que es una </w:t>
+      </w:r>
+      <w:r>
+        <w:t xml:space="preserve">serie </w:t>
+      </w:r>
+      <w:r>
+        <w:t xml:space="preserve">temporal, pero según el enunciado se busca </w:t>
+      </w:r>
+      <w:r>
+        <w:t>“</w:t>
+      </w:r>
+      <w:r>
+        <w:t>gestionar</w:t>
+      </w:r>
+      <w:r>
+        <w:t>”</w:t>
       </w:r>
       <w:r>
         <w:t xml:space="preserve"> </w:t>
       </w:r>
       <w:r>
-        <w:t>E</w:t>
-      </w:r>
-      <w:r>
-        <w:t>n</w:t>
-      </w:r>
-      <w:r>
-        <w:t xml:space="preserve"> </w:t>
-      </w:r>
-      <w:r>
-        <w:rPr>
-          <w:i/>
-        </w:rPr>
-        <w:t>peer-to-peer</w:t>
-      </w:r>
-      <w:r>
-        <w:rPr>
-          <w:iCs/>
-        </w:rPr>
-        <w:t xml:space="preserve"> todos los nodos son cliente/servidor por lo que nos evitamos el problema mencionado antes, también se generan millones de registros diarios</w:t>
-      </w:r>
-      <w:r>
-        <w:rPr>
-          <w:iCs/>
-        </w:rPr>
-        <w:t xml:space="preserve"> y hay muchos usuarios</w:t>
-      </w:r>
-      <w:r>
-        <w:rPr>
-          <w:iCs/>
-        </w:rPr>
-        <w:t>,</w:t>
-      </w:r>
-      <w:r>
-        <w:rPr>
-          <w:iCs/>
-        </w:rPr>
-        <w:t xml:space="preserve"> </w:t>
-      </w:r>
-      <w:r>
-        <w:rPr>
-          <w:iCs/>
-        </w:rPr>
-        <w:t>por lo que</w:t>
-      </w:r>
-      <w:r>
-        <w:rPr>
-          <w:iCs/>
-        </w:rPr>
-        <w:t xml:space="preserve"> este tipo de arquitectura se comporta m</w:t>
-      </w:r>
-      <w:r>
-        <w:rPr>
-          <w:iCs/>
-        </w:rPr>
-        <w:t xml:space="preserve">ejor, ya que hay muchísimos nodos en </w:t>
-      </w:r>
-      <w:r>
-        <w:rPr>
-          <w:iCs/>
-        </w:rPr>
-        <w:t>la red</w:t>
-      </w:r>
-      <w:r>
-        <w:rPr>
-          <w:iCs/>
-        </w:rPr>
-        <w:t xml:space="preserve"> y las operaciones se ejecutan a lo largo de toda la red no en un servidor o conjuntos de servidores</w:t>
-      </w:r>
-      <w:r>
-        <w:rPr>
-          <w:iCs/>
-        </w:rPr>
-        <w:t xml:space="preserve"> limitados</w:t>
-      </w:r>
-      <w:r>
-        <w:rPr>
-          <w:iCs/>
-        </w:rPr>
-        <w:t>.</w:t>
-      </w:r>
-    </w:p>
-    <w:p>
-      <w:pPr>
-        <w:pStyle w:val="Ttulo3"/>
-      </w:pPr>
-      <w:bookmarkStart w:id="6" w:name="_Toc87187674"/>
-      <w:r>
-        <w:t>Ventajas/</w:t>
-      </w:r>
-      <w:r>
-        <w:t>i</w:t>
-      </w:r>
-      <w:r>
-        <w:t xml:space="preserve">nconvenientes respecto a la </w:t>
-      </w:r>
-      <w:r>
-        <w:t>fragmentación</w:t>
-      </w:r>
-      <w:bookmarkEnd w:id="6"/>
-    </w:p>
-    <w:p>
-      <w:r>
-        <w:t xml:space="preserve">Puesto que no hay un gran número de atributos (5) considero que lo mejor es la fragmentación horizontal, teniendo como ventaja que las consultas de los propios </w:t>
-      </w:r>
-      <w:r>
-        <w:lastRenderedPageBreak/>
-        <w:t>usuarios nos indiquen qué fragmentos se necesitan crear</w:t>
-      </w:r>
-      <w:r>
-        <w:t>, también tiene como ventaja respecto a la fragmentación vertical que no necesita crear una relación entre registros de un mismo fragmento</w:t>
-      </w:r>
-      <w:r>
-        <w:t xml:space="preserve">, mejorando así inserción de datos, ni hacer un estudio de la afinidad </w:t>
-      </w:r>
-      <w:r>
-        <w:rPr>
-          <w:sz w:val="22"/>
-          <w:szCs w:val="20"/>
-        </w:rPr>
-        <w:t xml:space="preserve">entre </w:t>
-      </w:r>
-      <w:r>
-        <w:t>atributos para el diseño de un fragmento</w:t>
-      </w:r>
-      <w:r>
-        <w:t>.</w:t>
-      </w:r>
-      <w:r>
-        <w:t xml:space="preserve"> El principal inconveniente</w:t>
-      </w:r>
-      <w:r>
-        <w:t xml:space="preserve"> existente</w:t>
-      </w:r>
-      <w:r>
-        <w:t xml:space="preserve"> es que </w:t>
-      </w:r>
-      <w:r>
-        <w:t>hay que definir muy bien el fragmento en sí, ya que si se realiza un consulta y dicha fragmentación no contiene toda la información necesaria hay que seguir buscando por la red para encontrar la información</w:t>
-      </w:r>
-      <w:r>
-        <w:t xml:space="preserve">, esto supone coste computacional y </w:t>
-      </w:r>
-      <w:r>
-        <w:t>temporal</w:t>
-      </w:r>
-      <w:r>
-        <w:t>.</w:t>
-      </w:r>
-    </w:p>
-    <w:p>
-      <w:pPr>
-        <w:pStyle w:val="Ttulo3"/>
-      </w:pPr>
-      <w:bookmarkStart w:id="7" w:name="_Toc87187675"/>
-      <w:r>
-        <w:t>Ventajas/inconvenientes respecto a la replicación</w:t>
-      </w:r>
-      <w:bookmarkEnd w:id="7"/>
-    </w:p>
-    <w:p>
-      <w:r>
-        <w:t xml:space="preserve">La estrategia elegida para la replicación de datos es replicación P2P con quórums, esta estrategia se comporta mejor que </w:t>
+        <w:t xml:space="preserve">las series temporales, por lo que supongo </w:t>
+      </w:r>
+      <w:r>
+        <w:t xml:space="preserve">que se pueden hacer </w:t>
       </w:r>
       <w:r>
         <w:rPr>
           <w:i/>
           <w:iCs/>
         </w:rPr>
-        <w:t>master-slave</w:t>
-      </w:r>
-      <w:r>
-        <w:t xml:space="preserve"> ya </w:t>
-      </w:r>
-      <w:r>
-        <w:t xml:space="preserve">que </w:t>
-      </w:r>
-      <w:r>
-        <w:t>no genera cuellos de botella en la copia maestra (</w:t>
-      </w:r>
-      <w:r>
-        <w:rPr>
-          <w:i/>
-          <w:iCs/>
-        </w:rPr>
-        <w:t>master-slave</w:t>
-      </w:r>
-      <w:r>
-        <w:t xml:space="preserve"> es ideal cuando hay más lecturas que escrituras, pero en nuestro caso es al contrario</w:t>
-      </w:r>
-      <w:r>
-        <w:t xml:space="preserve">, es verdad que la escritura a priori se va a hacer solamente una vez ya que es una </w:t>
-      </w:r>
-      <w:r>
-        <w:t xml:space="preserve">serie </w:t>
-      </w:r>
-      <w:r>
-        <w:t xml:space="preserve">temporal, pero según el enunciado se busca </w:t>
-      </w:r>
-      <w:r>
-        <w:t>“</w:t>
-      </w:r>
-      <w:r>
-        <w:t>gestionar</w:t>
-      </w:r>
-      <w:r>
-        <w:t>”</w:t>
-      </w:r>
-      <w:r>
-        <w:t xml:space="preserve"> </w:t>
-      </w:r>
-      <w:r>
-        <w:t xml:space="preserve">las series temporales, por lo que supongo </w:t>
-      </w:r>
-      <w:r>
-        <w:t xml:space="preserve">que se pueden hacer </w:t>
-      </w:r>
-      <w:proofErr w:type="spellStart"/>
-      <w:r>
-        <w:rPr>
-          <w:i/>
-          <w:iCs/>
-        </w:rPr>
         <w:t>updates</w:t>
       </w:r>
-      <w:proofErr w:type="spellEnd"/>
       <w:r>
         <w:t xml:space="preserve"> sobre los registros</w:t>
       </w:r>
@@ -1536,7 +2037,7 @@
       <w:pPr>
         <w:pStyle w:val="Ttulo3"/>
       </w:pPr>
-      <w:bookmarkStart w:id="8" w:name="_Toc87187676"/>
+      <w:bookmarkStart w:id="8" w:name="_Toc87378444"/>
       <w:r>
         <w:t>Modelo transaccional adecuado</w:t>
       </w:r>
@@ -1576,10 +2077,12 @@
       <w:pPr>
         <w:pStyle w:val="Ttulo2"/>
       </w:pPr>
+      <w:bookmarkStart w:id="9" w:name="_Toc87378445"/>
       <w:r>
         <w:lastRenderedPageBreak/>
         <w:t>Ejercicio 2</w:t>
       </w:r>
+      <w:bookmarkEnd w:id="9"/>
     </w:p>
     <w:p>
       <w:pPr>
@@ -1593,189 +2096,540 @@
           <w:i/>
           <w:iCs/>
         </w:rPr>
-        <w:t>A partir de la lectura del artículo ‘</w:t>
-      </w:r>
-      <w:proofErr w:type="spellStart"/>
-      <w:r>
+        <w:t>A partir de la lectura del artículo ‘Consistency Models of NoSQL Databases’ y de los apuntes indica si te parecen ciertas o falsas las siguientes afirmaciones.</w:t>
+      </w:r>
+    </w:p>
+    <w:p>
+      <w:pPr>
         <w:rPr>
           <w:i/>
           <w:iCs/>
         </w:rPr>
-        <w:t>Consistency</w:t>
-      </w:r>
-      <w:proofErr w:type="spellEnd"/>
+      </w:pPr>
       <w:r>
         <w:rPr>
           <w:i/>
           <w:iCs/>
         </w:rPr>
-        <w:t xml:space="preserve"> </w:t>
-      </w:r>
-      <w:proofErr w:type="spellStart"/>
-      <w:r>
+        <w:t>Para cada una de las afirmaciones indica si es cierta o falsa, justificando la respuesta mediante lo que has leído en el artículo. En cada justificación deberá indicar el párrafo del artículo en la que se sustenta tu argumentación.</w:t>
+      </w:r>
+    </w:p>
+    <w:p>
+      <w:pPr>
         <w:rPr>
           <w:i/>
           <w:iCs/>
         </w:rPr>
-        <w:t>Models</w:t>
-      </w:r>
-      <w:proofErr w:type="spellEnd"/>
+      </w:pPr>
       <w:r>
         <w:rPr>
           <w:i/>
           <w:iCs/>
         </w:rPr>
-        <w:t xml:space="preserve"> </w:t>
-      </w:r>
-      <w:proofErr w:type="spellStart"/>
-      <w:r>
+        <w:t>No serán válidas las respuestas que no se justifiquen.</w:t>
+      </w:r>
+    </w:p>
+    <w:p>
+      <w:pPr>
+        <w:pStyle w:val="Ttulo3"/>
+      </w:pPr>
+      <w:bookmarkStart w:id="10" w:name="_Toc87378446"/>
+      <w:r>
+        <w:t>Afirmación 1</w:t>
+      </w:r>
+      <w:bookmarkEnd w:id="10"/>
+    </w:p>
+    <w:p>
+      <w:pPr>
         <w:rPr>
           <w:i/>
           <w:iCs/>
         </w:rPr>
-        <w:t>of</w:t>
-      </w:r>
-      <w:proofErr w:type="spellEnd"/>
+      </w:pPr>
       <w:r>
         <w:rPr>
           <w:i/>
           <w:iCs/>
         </w:rPr>
-        <w:t xml:space="preserve"> NoSQL </w:t>
-      </w:r>
-      <w:proofErr w:type="spellStart"/>
+        <w:t>Según el teorema CAP se puede afirmar que si una base de datos es CA implica que los datos son consistentes entre todos los nodos (mientras los nodos estén en línea) y que se puede leer/escribir de forma consistente en cualquier nodo puesto que los datos serán los mismos.</w:t>
+      </w:r>
+    </w:p>
+    <w:p>
+      <w:r>
+        <w:t xml:space="preserve">Esta afirmación es </w:t>
+      </w:r>
+      <w:r>
+        <w:t xml:space="preserve">verdadera, según </w:t>
+      </w:r>
+      <w:r>
+        <w:t>el PDF “</w:t>
+      </w:r>
       <w:r>
         <w:rPr>
           <w:i/>
           <w:iCs/>
         </w:rPr>
-        <w:t>Databases</w:t>
-      </w:r>
-      <w:proofErr w:type="spellEnd"/>
-      <w:r>
+        <w:t>B3_T7_BDD_BASE.pdf</w:t>
+      </w:r>
+      <w:r>
+        <w:t>”</w:t>
+      </w:r>
+      <w:r>
+        <w:t xml:space="preserve"> </w:t>
+      </w:r>
+      <w:r>
+        <w:t>en la página 10 se hace la explicación del teorema CAP, el cual dice que en un sistema distribuido es imposible garantizar tanto la consistencia, la disponibilidad como la tolerancia a particiones</w:t>
+      </w:r>
+      <w:r>
+        <w:t xml:space="preserve"> al mismo tiempo, por lo tanto, si la base de datos es CA (consistencia y disponibilidad) los datos son consistentes entre  todos los nodos siempre y cuando no haya fallos en el sistema (todos los nodos estén en línea y funcionando)</w:t>
+      </w:r>
+      <w:r>
+        <w:t>, es decir, si hubiera algún fallo (los nodos ya no están en línea) esta afirmación sería falsa</w:t>
+      </w:r>
+      <w:r>
+        <w:t>.</w:t>
+      </w:r>
+    </w:p>
+    <w:p>
+      <w:pPr>
+        <w:pStyle w:val="Ttulo3"/>
+      </w:pPr>
+      <w:bookmarkStart w:id="11" w:name="_Toc87378447"/>
+      <w:r>
+        <w:t>Afirmación 2</w:t>
+      </w:r>
+      <w:bookmarkEnd w:id="11"/>
+    </w:p>
+    <w:p>
+      <w:pPr>
         <w:rPr>
           <w:i/>
           <w:iCs/>
         </w:rPr>
-        <w:t>’ y de los apuntes indica si te parecen ciertas o falsas las siguientes afirmaciones.</w:t>
-      </w:r>
-    </w:p>
-    <w:p>
-      <w:pPr>
+      </w:pPr>
+      <w:r>
         <w:rPr>
           <w:i/>
           <w:iCs/>
         </w:rPr>
-      </w:pPr>
+        <w:t>Las bases de datos orientadas a documentos sólo admiten replicación, resultando imposible las técnicas de distribución como sharding.</w:t>
+      </w:r>
+    </w:p>
+    <w:p>
+      <w:r>
+        <w:t xml:space="preserve">Esta afirmación es falsa, según el </w:t>
+      </w:r>
+      <w:r>
+        <w:t>PDF “</w:t>
+      </w:r>
       <w:r>
         <w:rPr>
           <w:i/>
           <w:iCs/>
         </w:rPr>
-        <w:t>Para cada una de las afirmaciones indica si es cierta o falsa, justificando la respuesta mediante lo que has leído en el artículo. En cada justificación deberá indicar el párrafo del artículo en la que se sustenta tu argumentación.</w:t>
-      </w:r>
-    </w:p>
-    <w:p>
-      <w:pPr>
+        <w:t>B3_T5_3_BDD_Disenyo.pdf</w:t>
+      </w:r>
+      <w:r>
+        <w:t>”</w:t>
+      </w:r>
+      <w:r>
+        <w:t xml:space="preserve"> en la página 13 párrafo segundo, indica que las bases de datos basadas en modelos de agregación (clave-valor, documentos…) permiten la replicación y promueven la fragmentación horizonta</w:t>
+      </w:r>
+      <w:r>
+        <w:t xml:space="preserve">l, la cual es comúnmente conocida como </w:t>
+      </w:r>
+      <w:r>
         <w:rPr>
           <w:i/>
           <w:iCs/>
         </w:rPr>
-      </w:pPr>
-      <w:r>
+        <w:t>sharding</w:t>
+      </w:r>
+      <w:r>
+        <w:t xml:space="preserve">. </w:t>
+      </w:r>
+    </w:p>
+    <w:p>
+      <w:pPr>
+        <w:pStyle w:val="Ttulo3"/>
+      </w:pPr>
+      <w:bookmarkStart w:id="12" w:name="_Toc87378448"/>
+      <w:r>
+        <w:t>Afirmación 3</w:t>
+      </w:r>
+      <w:bookmarkEnd w:id="12"/>
+    </w:p>
+    <w:p>
+      <w:pPr>
         <w:rPr>
           <w:i/>
           <w:iCs/>
         </w:rPr>
-        <w:t>No serán válidas las respuestas que no se justifiquen.</w:t>
-      </w:r>
-    </w:p>
-    <w:p>
-      <w:pPr>
-        <w:pStyle w:val="Ttulo3"/>
-      </w:pPr>
-      <w:r>
-        <w:t>Afirmación 1</w:t>
-      </w:r>
-    </w:p>
-    <w:p>
-      <w:pPr>
+      </w:pPr>
+      <w:r>
         <w:rPr>
           <w:i/>
           <w:iCs/>
         </w:rPr>
-      </w:pPr>
+        <w:t>La consistencia final en el tiempo establece que todas las réplicas llegarán a ser gradualmente consistentes si no hay actualizaciones.</w:t>
+      </w:r>
+    </w:p>
+    <w:p>
+      <w:r>
+        <w:t>Esta afirmación es verdadera, según el PDF “</w:t>
+      </w:r>
       <w:r>
         <w:rPr>
           <w:i/>
           <w:iCs/>
         </w:rPr>
-        <w:t>Según el teorema CAP se puede afirmar que si una base de datos es CA implica que los datos son consistentes entre todos los nodos (mientras los nodos estén en línea) y que se puede leer/escribir de forma consistente en cualquier nodo puesto que los datos serán los mismos.</w:t>
-      </w:r>
-    </w:p>
-    <w:p>
-      <w:r>
-        <w:t xml:space="preserve">Esta afirmación es </w:t>
-      </w:r>
-      <w:r>
-        <w:t xml:space="preserve">verdadera, según </w:t>
+        <w:t>B3_T7_BDD_BASE.pdf</w:t>
+      </w:r>
+      <w:r>
+        <w:t>” en la página 19 segundo párrafo, indica que si durante un período de tiempo no hay cambios en los datos todas las réplicas convergen al mismo valor, pero si hay conflictos este tipo de consistencia permite que se puedan perder algunos datos.</w:t>
+      </w:r>
+    </w:p>
+    <w:p>
+      <w:pPr>
+        <w:pStyle w:val="Ttulo3"/>
+      </w:pPr>
+      <w:bookmarkStart w:id="13" w:name="_Toc87378449"/>
+      <w:r>
+        <w:lastRenderedPageBreak/>
+        <w:t>Afirmación 4</w:t>
+      </w:r>
+      <w:bookmarkEnd w:id="13"/>
+    </w:p>
+    <w:p>
+      <w:pPr>
+        <w:rPr>
+          <w:i/>
+          <w:iCs/>
+        </w:rPr>
+      </w:pPr>
+      <w:r>
+        <w:rPr>
+          <w:i/>
+          <w:iCs/>
+        </w:rPr>
+        <w:t>La consistencia fuerte garantiza que una operación de lectura para un dato obtendrá el valor de la última escritura, aunque alguna de estas réplicas pueda tener valores inconsistentes.</w:t>
+      </w:r>
+    </w:p>
+    <w:p>
+      <w:r>
+        <w:t>Esta afirmación es verdadera, según el PDF “</w:t>
+      </w:r>
+      <w:r>
+        <w:rPr>
+          <w:i/>
+          <w:iCs/>
+        </w:rPr>
+        <w:t>B3_T7_BDD_BASE.pdf</w:t>
+      </w:r>
+      <w:r>
+        <w:t xml:space="preserve">” en la página 16  </w:t>
+      </w:r>
+      <w:r>
+        <w:t>tercer párrafo</w:t>
+      </w:r>
+      <w:r>
+        <w:t>, indica</w:t>
       </w:r>
       <w:r>
         <w:t xml:space="preserve"> </w:t>
       </w:r>
+      <w:r>
+        <w:t xml:space="preserve">que puede darse el caso de que alguna réplica sea inconsistente pero para el usuario en la base de datos todas las réplicas </w:t>
+      </w:r>
+      <w:r>
+        <w:t>contienen la misma información, ya que todas ellas acaban convergiendo a un mismo valor a lo largo del tiempo</w:t>
+      </w:r>
+      <w:r>
+        <w:t xml:space="preserve">, es decir, garantiza que en la lectura siempre se recuperará como mínimo una réplica que </w:t>
+      </w:r>
+      <w:r>
+        <w:t>con</w:t>
+      </w:r>
+      <w:r>
+        <w:t>tenga el valor</w:t>
+      </w:r>
+      <w:r>
+        <w:t xml:space="preserve"> de la última escritura</w:t>
+      </w:r>
+      <w:r>
+        <w:t xml:space="preserve"> aunque haya réplicas inconsistentes</w:t>
+      </w:r>
+      <w:r>
+        <w:t>.</w:t>
+      </w:r>
+    </w:p>
+    <w:p>
+      <w:pPr>
+        <w:spacing w:before="0" w:after="160"/>
+        <w:ind w:firstLine="0"/>
+        <w:jc w:val="left"/>
+        <w:rPr>
+          <w:rFonts w:eastAsiaTheme="majorEastAsia" w:cstheme="majorBidi"/>
+          <w:b/>
+          <w:sz w:val="36"/>
+          <w:szCs w:val="26"/>
+        </w:rPr>
+      </w:pPr>
+      <w:r>
+        <w:br w:type="page"/>
+      </w:r>
+    </w:p>
+    <w:p>
+      <w:pPr>
+        <w:pStyle w:val="Ttulo2"/>
+      </w:pPr>
+      <w:bookmarkStart w:id="14" w:name="_Toc87378450"/>
+      <w:r>
+        <w:lastRenderedPageBreak/>
+        <w:t>Ejercicio 3</w:t>
+      </w:r>
+      <w:bookmarkEnd w:id="14"/>
+    </w:p>
+    <w:p>
+      <w:r>
+        <w:t>A</w:t>
+      </w:r>
+    </w:p>
+    <w:p>
+      <w:pPr>
+        <w:spacing w:before="0" w:after="160"/>
+        <w:ind w:firstLine="0"/>
+        <w:jc w:val="left"/>
+        <w:rPr>
+          <w:rFonts w:eastAsiaTheme="majorEastAsia" w:cstheme="majorBidi"/>
+          <w:b/>
+          <w:sz w:val="36"/>
+          <w:szCs w:val="26"/>
+        </w:rPr>
+      </w:pPr>
+      <w:r>
+        <w:br w:type="page"/>
+      </w:r>
+    </w:p>
+    <w:p>
+      <w:pPr>
+        <w:pStyle w:val="Ttulo2"/>
+      </w:pPr>
+      <w:bookmarkStart w:id="15" w:name="_Toc87378451"/>
+      <w:r>
+        <w:lastRenderedPageBreak/>
+        <w:t>Ejercicio 4</w:t>
+      </w:r>
+      <w:bookmarkEnd w:id="15"/>
+    </w:p>
+    <w:p>
+      <w:pPr>
+        <w:rPr>
+          <w:i/>
+          <w:iCs/>
+        </w:rPr>
+      </w:pPr>
+      <w:r>
+        <w:rPr>
+          <w:i/>
+          <w:iCs/>
+        </w:rPr>
+        <w:t>Suponiendo que debemos configurar el sistema de replicación de una base de datos para que cumpla la condición de consistencia fuerte y se nos plantean distintas alternativas. Sabemos que se reciben muchas solicitudes de lectura y relativamente pocas de escritura. ¿Cuál de las siguientes alternativas de quórum elegirías y por qué?</w:t>
+      </w:r>
+    </w:p>
+    <w:p>
+      <w:pPr>
+        <w:pStyle w:val="Prrafodelista"/>
+        <w:numPr>
+          <w:ilvl w:val="0"/>
+          <w:numId w:val="9"/>
+        </w:numPr>
+        <w:rPr>
+          <w:i/>
+          <w:iCs/>
+        </w:rPr>
+      </w:pPr>
+      <w:r>
+        <w:rPr>
+          <w:i/>
+          <w:iCs/>
+          <w:lang w:val="en-US"/>
+        </w:rPr>
+        <w:t>N=7, R=3, W=1</w:t>
+      </w:r>
+    </w:p>
+    <w:p>
+      <w:pPr>
+        <w:pStyle w:val="Prrafodelista"/>
+        <w:numPr>
+          <w:ilvl w:val="0"/>
+          <w:numId w:val="9"/>
+        </w:numPr>
+        <w:rPr>
+          <w:i/>
+          <w:iCs/>
+        </w:rPr>
+      </w:pPr>
+      <w:r>
+        <w:rPr>
+          <w:i/>
+          <w:iCs/>
+          <w:lang w:val="en-US"/>
+        </w:rPr>
+        <w:t>N=7, R=1, W=7</w:t>
+      </w:r>
+    </w:p>
+    <w:p>
+      <w:pPr>
+        <w:pStyle w:val="Prrafodelista"/>
+        <w:numPr>
+          <w:ilvl w:val="0"/>
+          <w:numId w:val="9"/>
+        </w:numPr>
+        <w:rPr>
+          <w:i/>
+          <w:iCs/>
+        </w:rPr>
+      </w:pPr>
+      <w:r>
+        <w:rPr>
+          <w:i/>
+          <w:iCs/>
+          <w:lang w:val="en-US"/>
+        </w:rPr>
+        <w:t>N=7, R=5, W=4</w:t>
+      </w:r>
+    </w:p>
+    <w:p>
+      <w:pPr>
+        <w:pStyle w:val="Prrafodelista"/>
+        <w:numPr>
+          <w:ilvl w:val="0"/>
+          <w:numId w:val="9"/>
+        </w:numPr>
+        <w:rPr>
+          <w:i/>
+          <w:iCs/>
+        </w:rPr>
+      </w:pPr>
+      <w:r>
+        <w:rPr>
+          <w:i/>
+          <w:iCs/>
+          <w:lang w:val="en-US"/>
+        </w:rPr>
+        <w:t>N=7, R=4, W=5</w:t>
+      </w:r>
+    </w:p>
+    <w:p>
+      <w:r>
+        <w:t>Lo primero de todo es comprobar que se cumplen las inecuaciones de la consistencia fuerte, es decir:</w:t>
+      </w:r>
+    </w:p>
+    <w:p>
+      <w:pPr>
+        <w:pStyle w:val="Prrafodelista"/>
+        <w:numPr>
+          <w:ilvl w:val="0"/>
+          <w:numId w:val="10"/>
+        </w:numPr>
+      </w:pPr>
+      <w:r>
+        <w:t>W &gt; N/2</w:t>
+      </w:r>
+    </w:p>
+    <w:p>
+      <w:pPr>
+        <w:pStyle w:val="Prrafodelista"/>
+        <w:numPr>
+          <w:ilvl w:val="0"/>
+          <w:numId w:val="10"/>
+        </w:numPr>
+      </w:pPr>
+      <w:r>
+        <w:t>W + R &gt; N</w:t>
+      </w:r>
+    </w:p>
+    <w:p>
+      <w:r>
+        <w:t>Dadas las siguientes inecuaciones vemos que todas las opciones las cumple</w:t>
+      </w:r>
+      <w:r>
+        <w:t>n</w:t>
+      </w:r>
+      <w:r>
+        <w:t xml:space="preserve"> menos la primera, por lo que esta opción queda descartada.</w:t>
+      </w:r>
+    </w:p>
+    <w:p>
+      <w:r>
+        <w:t>La alternativa quórum que elegiría sería la segunda opción (</w:t>
+      </w:r>
+      <w:r>
+        <w:rPr>
+          <w:i/>
+          <w:iCs/>
+        </w:rPr>
+        <w:t>N=7, R=1, W=7</w:t>
+      </w:r>
+      <w:r>
+        <w:t xml:space="preserve">), cuando N es igual a W estamos en un caso de política síncrona, es decir, tenemos 7 réplicas y cada vez que hay una operación de escritura se escribe </w:t>
+      </w:r>
+      <w:r>
+        <w:t>en las</w:t>
+      </w:r>
+      <w:r>
+        <w:t xml:space="preserve"> 7 réplicas de forma atómica (hasta que no haya escrito en todas las réplicas no continúa la ejecución), esto lo que significa es que cada vez que se escribe un dato al ser igual N y W todas las réplicas van a contener la misma información</w:t>
+      </w:r>
+      <w:r>
+        <w:t xml:space="preserve"> en todo momento</w:t>
+      </w:r>
+      <w:r>
+        <w:t>, por lo tanto solo es necesaria una R igual a uno (solo se necesita recuperar una réplica para r</w:t>
+      </w:r>
+      <w:r>
+        <w:t>esolver la lectura</w:t>
+      </w:r>
+      <w:r>
+        <w:t>)</w:t>
+      </w:r>
+      <w:r>
+        <w:t>. En resumen, si estamos en una situación que se reciben muchas lecturas y muy pocas escrituras, cuanto menor sea R (número de réplicas recuperadas para resolver la lectura) much</w:t>
+      </w:r>
+      <w:r>
+        <w:t>o</w:t>
+      </w:r>
+      <w:r>
+        <w:t xml:space="preserve"> más eficiente va a ser nuestro sistema </w:t>
+      </w:r>
+      <w:r>
+        <w:t>de replicación</w:t>
+      </w:r>
+      <w:r>
+        <w:t>.</w:t>
+      </w:r>
+    </w:p>
+    <w:p>
+      <w:pPr>
+        <w:rPr>
+          <w:i/>
+          <w:iCs/>
+        </w:rPr>
+      </w:pPr>
+      <w:r>
+        <w:t>Por otro lado, tanto la opción tercera como la cuarta también sirven, pero son menos eficientes ya que tienen que recuperar más réplicas para resolver las operaciones de lectura.</w:t>
+      </w:r>
     </w:p>
     <w:p/>
-    <w:p/>
-    <w:p>
-      <w:pPr>
-        <w:sectPr>
-          <w:headerReference w:type="default" r:id="rId17"/>
-          <w:pgSz w:w="11906" w:h="16838"/>
-          <w:pgMar w:top="1417" w:right="1701" w:bottom="1417" w:left="1701" w:header="708" w:footer="708" w:gutter="0"/>
-          <w:cols w:space="708"/>
-          <w:titlePg/>
-          <w:docGrid w:linePitch="360"/>
-        </w:sectPr>
-      </w:pPr>
-    </w:p>
-    <w:p/>
-    <w:p/>
-    <w:tbl>
-      <w:tblPr>
-        <w:tblStyle w:val="Tablaconcuadrcula"/>
-        <w:tblW w:w="0" w:type="auto"/>
-        <w:tblLook w:val="04A0" w:firstRow="1" w:lastRow="0" w:firstColumn="1" w:lastColumn="0" w:noHBand="0" w:noVBand="1"/>
-      </w:tblPr>
-      <w:tblGrid>
-        <w:gridCol w:w="8494"/>
-      </w:tblGrid>
-      <w:tr>
-        <w:tc>
-          <w:tcPr>
-            <w:tcW w:w="8494" w:type="dxa"/>
-            <w:tcBorders>
-              <w:left w:val="nil"/>
-              <w:right w:val="nil"/>
-            </w:tcBorders>
-          </w:tcPr>
-          <w:p>
-            <w:pPr>
-              <w:pStyle w:val="Ttulo1"/>
-              <w:jc w:val="center"/>
-              <w:outlineLvl w:val="0"/>
-            </w:pPr>
-            <w:bookmarkStart w:id="9" w:name="_Toc87187677"/>
-            <w:r>
-              <w:t>Bibliografía</w:t>
-            </w:r>
-            <w:bookmarkEnd w:id="9"/>
-          </w:p>
-        </w:tc>
-      </w:tr>
-    </w:tbl>
+    <w:p>
+      <w:r>
+        <w:t xml:space="preserve"> </w:t>
+      </w:r>
+    </w:p>
     <w:p>
       <w:pPr>
         <w:pStyle w:val="Sinespaciado"/>
+        <w:ind w:firstLine="0"/>
       </w:pPr>
     </w:p>
     <w:p>
@@ -1788,7 +2642,7 @@
     </w:p>
     <w:p/>
     <w:sectPr>
-      <w:headerReference w:type="default" r:id="rId18"/>
+      <w:headerReference w:type="default" r:id="rId17"/>
       <w:pgSz w:w="11906" w:h="16838"/>
       <w:pgMar w:top="1417" w:right="1701" w:bottom="1417" w:left="1701" w:header="708" w:footer="708" w:gutter="0"/>
       <w:cols w:space="708"/>
@@ -2012,68 +2866,6 @@
       <w:jc w:val="right"/>
     </w:pPr>
     <w:r>
-      <w:t>Arquitectura de bases de datos NoSQL</w:t>
-    </w:r>
-    <w:r>
-      <w:tab/>
-      <w:t xml:space="preserve"> </w:t>
-    </w:r>
-    <w:sdt>
-      <w:sdtPr>
-        <w:id w:val="704918764"/>
-        <w:docPartObj>
-          <w:docPartGallery w:val="Page Numbers (Top of Page)"/>
-          <w:docPartUnique/>
-        </w:docPartObj>
-      </w:sdtPr>
-      <w:sdtEndPr/>
-      <w:sdtContent>
-        <w:r>
-          <w:tab/>
-        </w:r>
-        <w:r>
-          <w:fldChar w:fldCharType="begin"/>
-        </w:r>
-        <w:r>
-          <w:instrText>PAGE   \* MERGEFORMAT</w:instrText>
-        </w:r>
-        <w:r>
-          <w:fldChar w:fldCharType="separate"/>
-        </w:r>
-        <w:r>
-          <w:t>28</w:t>
-        </w:r>
-        <w:r>
-          <w:fldChar w:fldCharType="end"/>
-        </w:r>
-      </w:sdtContent>
-    </w:sdt>
-    <w:r>
-      <w:tab/>
-    </w:r>
-    <w:r>
-      <w:tab/>
-    </w:r>
-  </w:p>
-  <w:p>
-    <w:pPr>
-      <w:pStyle w:val="Encabezado"/>
-      <w:ind w:firstLine="0"/>
-      <w:jc w:val="left"/>
-    </w:pPr>
-  </w:p>
-</w:hdr>
-</file>
-
-<file path=word/header7.xml><?xml version="1.0" encoding="utf-8"?>
-<w:hdr xmlns:wpc="http://schemas.microsoft.com/office/word/2010/wordprocessingCanvas" xmlns:cx="http://schemas.microsoft.com/office/drawing/2014/chartex" xmlns:cx1="http://schemas.microsoft.com/office/drawing/2015/9/8/chartex" xmlns:cx2="http://schemas.microsoft.com/office/drawing/2015/10/21/chartex" xmlns:cx3="http://schemas.microsoft.com/office/drawing/2016/5/9/chartex" xmlns:cx4="http://schemas.microsoft.com/office/drawing/2016/5/10/chartex" xmlns:cx5="http://schemas.microsoft.com/office/drawing/2016/5/11/chartex" xmlns:cx6="http://schemas.microsoft.com/office/drawing/2016/5/12/chartex" xmlns:cx7="http://schemas.microsoft.com/office/drawing/2016/5/13/chartex" xmlns:cx8="http://schemas.microsoft.com/office/drawing/2016/5/14/chartex" xmlns:mc="http://schemas.openxmlformats.org/markup-compatibility/2006" xmlns:aink="http://schemas.microsoft.com/office/drawing/2016/ink" xmlns:am3d="http://schemas.microsoft.com/office/drawing/2017/model3d" xmlns:o="urn:schemas-microsoft-com:office:office" xmlns:r="http://schemas.openxmlformats.org/officeDocument/2006/relationships" xmlns:m="http://schemas.openxmlformats.org/officeDocument/2006/math" xmlns:v="urn:schemas-microsoft-com:vml" xmlns:wp14="http://schemas.microsoft.com/office/word/2010/wordprocessingDrawing" xmlns:wp="http://schemas.openxmlformats.org/drawingml/2006/wordprocessingDrawing" xmlns:w10="urn:schemas-microsoft-com:office:word" xmlns:w="http://schemas.openxmlformats.org/wordprocessingml/2006/main" xmlns:w14="http://schemas.microsoft.com/office/word/2010/wordml" xmlns:w15="http://schemas.microsoft.com/office/word/2012/wordml" xmlns:w16cex="http://schemas.microsoft.com/office/word/2018/wordml/cex" xmlns:w16cid="http://schemas.microsoft.com/office/word/2016/wordml/cid" xmlns:w16="http://schemas.microsoft.com/office/word/2018/wordml" xmlns:w16sdtdh="http://schemas.microsoft.com/office/word/2020/wordml/sdtdatahash" xmlns:w16se="http://schemas.microsoft.com/office/word/2015/wordml/symex" xmlns:wpg="http://schemas.microsoft.com/office/word/2010/wordprocessingGroup" xmlns:wpi="http://schemas.microsoft.com/office/word/2010/wordprocessingInk" xmlns:wne="http://schemas.microsoft.com/office/word/2006/wordml" xmlns:wps="http://schemas.microsoft.com/office/word/2010/wordprocessingShape" mc:Ignorable="w14 w15 w16se w16cid w16 w16cex w16sdtdh wp14">
-  <w:p>
-    <w:pPr>
-      <w:pStyle w:val="Encabezado"/>
-      <w:ind w:firstLine="0"/>
-      <w:jc w:val="right"/>
-    </w:pPr>
-    <w:r>
       <w:t xml:space="preserve">Bibliografía </w:t>
     </w:r>
     <w:sdt>
@@ -2355,6 +3147,119 @@
     </w:lvl>
   </w:abstractNum>
   <w:abstractNum w:abstractNumId="2" w15:restartNumberingAfterBreak="0">
+    <w:nsid w:val="145B1DBD"/>
+    <w:multiLevelType w:val="hybridMultilevel"/>
+    <w:tmpl w:val="1A34B74E"/>
+    <w:lvl w:ilvl="0" w:tplc="0C0A0001">
+      <w:start w:val="1"/>
+      <w:numFmt w:val="bullet"/>
+      <w:lvlText w:val=""/>
+      <w:lvlJc w:val="left"/>
+      <w:pPr>
+        <w:ind w:left="1117" w:hanging="360"/>
+      </w:pPr>
+      <w:rPr>
+        <w:rFonts w:ascii="Symbol" w:hAnsi="Symbol" w:hint="default"/>
+      </w:rPr>
+    </w:lvl>
+    <w:lvl w:ilvl="1" w:tplc="0C0A0003" w:tentative="1">
+      <w:start w:val="1"/>
+      <w:numFmt w:val="bullet"/>
+      <w:lvlText w:val="o"/>
+      <w:lvlJc w:val="left"/>
+      <w:pPr>
+        <w:ind w:left="1837" w:hanging="360"/>
+      </w:pPr>
+      <w:rPr>
+        <w:rFonts w:ascii="Courier New" w:hAnsi="Courier New" w:cs="Courier New" w:hint="default"/>
+      </w:rPr>
+    </w:lvl>
+    <w:lvl w:ilvl="2" w:tplc="0C0A0005" w:tentative="1">
+      <w:start w:val="1"/>
+      <w:numFmt w:val="bullet"/>
+      <w:lvlText w:val=""/>
+      <w:lvlJc w:val="left"/>
+      <w:pPr>
+        <w:ind w:left="2557" w:hanging="360"/>
+      </w:pPr>
+      <w:rPr>
+        <w:rFonts w:ascii="Wingdings" w:hAnsi="Wingdings" w:hint="default"/>
+      </w:rPr>
+    </w:lvl>
+    <w:lvl w:ilvl="3" w:tplc="0C0A0001" w:tentative="1">
+      <w:start w:val="1"/>
+      <w:numFmt w:val="bullet"/>
+      <w:lvlText w:val=""/>
+      <w:lvlJc w:val="left"/>
+      <w:pPr>
+        <w:ind w:left="3277" w:hanging="360"/>
+      </w:pPr>
+      <w:rPr>
+        <w:rFonts w:ascii="Symbol" w:hAnsi="Symbol" w:hint="default"/>
+      </w:rPr>
+    </w:lvl>
+    <w:lvl w:ilvl="4" w:tplc="0C0A0003" w:tentative="1">
+      <w:start w:val="1"/>
+      <w:numFmt w:val="bullet"/>
+      <w:lvlText w:val="o"/>
+      <w:lvlJc w:val="left"/>
+      <w:pPr>
+        <w:ind w:left="3997" w:hanging="360"/>
+      </w:pPr>
+      <w:rPr>
+        <w:rFonts w:ascii="Courier New" w:hAnsi="Courier New" w:cs="Courier New" w:hint="default"/>
+      </w:rPr>
+    </w:lvl>
+    <w:lvl w:ilvl="5" w:tplc="0C0A0005" w:tentative="1">
+      <w:start w:val="1"/>
+      <w:numFmt w:val="bullet"/>
+      <w:lvlText w:val=""/>
+      <w:lvlJc w:val="left"/>
+      <w:pPr>
+        <w:ind w:left="4717" w:hanging="360"/>
+      </w:pPr>
+      <w:rPr>
+        <w:rFonts w:ascii="Wingdings" w:hAnsi="Wingdings" w:hint="default"/>
+      </w:rPr>
+    </w:lvl>
+    <w:lvl w:ilvl="6" w:tplc="0C0A0001" w:tentative="1">
+      <w:start w:val="1"/>
+      <w:numFmt w:val="bullet"/>
+      <w:lvlText w:val=""/>
+      <w:lvlJc w:val="left"/>
+      <w:pPr>
+        <w:ind w:left="5437" w:hanging="360"/>
+      </w:pPr>
+      <w:rPr>
+        <w:rFonts w:ascii="Symbol" w:hAnsi="Symbol" w:hint="default"/>
+      </w:rPr>
+    </w:lvl>
+    <w:lvl w:ilvl="7" w:tplc="0C0A0003" w:tentative="1">
+      <w:start w:val="1"/>
+      <w:numFmt w:val="bullet"/>
+      <w:lvlText w:val="o"/>
+      <w:lvlJc w:val="left"/>
+      <w:pPr>
+        <w:ind w:left="6157" w:hanging="360"/>
+      </w:pPr>
+      <w:rPr>
+        <w:rFonts w:ascii="Courier New" w:hAnsi="Courier New" w:cs="Courier New" w:hint="default"/>
+      </w:rPr>
+    </w:lvl>
+    <w:lvl w:ilvl="8" w:tplc="0C0A0005" w:tentative="1">
+      <w:start w:val="1"/>
+      <w:numFmt w:val="bullet"/>
+      <w:lvlText w:val=""/>
+      <w:lvlJc w:val="left"/>
+      <w:pPr>
+        <w:ind w:left="6877" w:hanging="360"/>
+      </w:pPr>
+      <w:rPr>
+        <w:rFonts w:ascii="Wingdings" w:hAnsi="Wingdings" w:hint="default"/>
+      </w:rPr>
+    </w:lvl>
+  </w:abstractNum>
+  <w:abstractNum w:abstractNumId="3" w15:restartNumberingAfterBreak="0">
     <w:nsid w:val="28F0379D"/>
     <w:multiLevelType w:val="multilevel"/>
     <w:tmpl w:val="FA8A2336"/>
@@ -2479,7 +3384,7 @@
       </w:rPr>
     </w:lvl>
   </w:abstractNum>
-  <w:abstractNum w:abstractNumId="3" w15:restartNumberingAfterBreak="0">
+  <w:abstractNum w:abstractNumId="4" w15:restartNumberingAfterBreak="0">
     <w:nsid w:val="3A07534E"/>
     <w:multiLevelType w:val="hybridMultilevel"/>
     <w:tmpl w:val="541C4ACA"/>
@@ -2592,7 +3497,120 @@
       </w:rPr>
     </w:lvl>
   </w:abstractNum>
-  <w:abstractNum w:abstractNumId="4" w15:restartNumberingAfterBreak="0">
+  <w:abstractNum w:abstractNumId="5" w15:restartNumberingAfterBreak="0">
+    <w:nsid w:val="447905D1"/>
+    <w:multiLevelType w:val="hybridMultilevel"/>
+    <w:tmpl w:val="90C0C04C"/>
+    <w:lvl w:ilvl="0" w:tplc="0C0A0001">
+      <w:start w:val="1"/>
+      <w:numFmt w:val="bullet"/>
+      <w:lvlText w:val=""/>
+      <w:lvlJc w:val="left"/>
+      <w:pPr>
+        <w:ind w:left="1117" w:hanging="360"/>
+      </w:pPr>
+      <w:rPr>
+        <w:rFonts w:ascii="Symbol" w:hAnsi="Symbol" w:hint="default"/>
+      </w:rPr>
+    </w:lvl>
+    <w:lvl w:ilvl="1" w:tplc="0C0A0003" w:tentative="1">
+      <w:start w:val="1"/>
+      <w:numFmt w:val="bullet"/>
+      <w:lvlText w:val="o"/>
+      <w:lvlJc w:val="left"/>
+      <w:pPr>
+        <w:ind w:left="1837" w:hanging="360"/>
+      </w:pPr>
+      <w:rPr>
+        <w:rFonts w:ascii="Courier New" w:hAnsi="Courier New" w:cs="Courier New" w:hint="default"/>
+      </w:rPr>
+    </w:lvl>
+    <w:lvl w:ilvl="2" w:tplc="0C0A0005" w:tentative="1">
+      <w:start w:val="1"/>
+      <w:numFmt w:val="bullet"/>
+      <w:lvlText w:val=""/>
+      <w:lvlJc w:val="left"/>
+      <w:pPr>
+        <w:ind w:left="2557" w:hanging="360"/>
+      </w:pPr>
+      <w:rPr>
+        <w:rFonts w:ascii="Wingdings" w:hAnsi="Wingdings" w:hint="default"/>
+      </w:rPr>
+    </w:lvl>
+    <w:lvl w:ilvl="3" w:tplc="0C0A0001" w:tentative="1">
+      <w:start w:val="1"/>
+      <w:numFmt w:val="bullet"/>
+      <w:lvlText w:val=""/>
+      <w:lvlJc w:val="left"/>
+      <w:pPr>
+        <w:ind w:left="3277" w:hanging="360"/>
+      </w:pPr>
+      <w:rPr>
+        <w:rFonts w:ascii="Symbol" w:hAnsi="Symbol" w:hint="default"/>
+      </w:rPr>
+    </w:lvl>
+    <w:lvl w:ilvl="4" w:tplc="0C0A0003" w:tentative="1">
+      <w:start w:val="1"/>
+      <w:numFmt w:val="bullet"/>
+      <w:lvlText w:val="o"/>
+      <w:lvlJc w:val="left"/>
+      <w:pPr>
+        <w:ind w:left="3997" w:hanging="360"/>
+      </w:pPr>
+      <w:rPr>
+        <w:rFonts w:ascii="Courier New" w:hAnsi="Courier New" w:cs="Courier New" w:hint="default"/>
+      </w:rPr>
+    </w:lvl>
+    <w:lvl w:ilvl="5" w:tplc="0C0A0005" w:tentative="1">
+      <w:start w:val="1"/>
+      <w:numFmt w:val="bullet"/>
+      <w:lvlText w:val=""/>
+      <w:lvlJc w:val="left"/>
+      <w:pPr>
+        <w:ind w:left="4717" w:hanging="360"/>
+      </w:pPr>
+      <w:rPr>
+        <w:rFonts w:ascii="Wingdings" w:hAnsi="Wingdings" w:hint="default"/>
+      </w:rPr>
+    </w:lvl>
+    <w:lvl w:ilvl="6" w:tplc="0C0A0001" w:tentative="1">
+      <w:start w:val="1"/>
+      <w:numFmt w:val="bullet"/>
+      <w:lvlText w:val=""/>
+      <w:lvlJc w:val="left"/>
+      <w:pPr>
+        <w:ind w:left="5437" w:hanging="360"/>
+      </w:pPr>
+      <w:rPr>
+        <w:rFonts w:ascii="Symbol" w:hAnsi="Symbol" w:hint="default"/>
+      </w:rPr>
+    </w:lvl>
+    <w:lvl w:ilvl="7" w:tplc="0C0A0003" w:tentative="1">
+      <w:start w:val="1"/>
+      <w:numFmt w:val="bullet"/>
+      <w:lvlText w:val="o"/>
+      <w:lvlJc w:val="left"/>
+      <w:pPr>
+        <w:ind w:left="6157" w:hanging="360"/>
+      </w:pPr>
+      <w:rPr>
+        <w:rFonts w:ascii="Courier New" w:hAnsi="Courier New" w:cs="Courier New" w:hint="default"/>
+      </w:rPr>
+    </w:lvl>
+    <w:lvl w:ilvl="8" w:tplc="0C0A0005" w:tentative="1">
+      <w:start w:val="1"/>
+      <w:numFmt w:val="bullet"/>
+      <w:lvlText w:val=""/>
+      <w:lvlJc w:val="left"/>
+      <w:pPr>
+        <w:ind w:left="6877" w:hanging="360"/>
+      </w:pPr>
+      <w:rPr>
+        <w:rFonts w:ascii="Wingdings" w:hAnsi="Wingdings" w:hint="default"/>
+      </w:rPr>
+    </w:lvl>
+  </w:abstractNum>
+  <w:abstractNum w:abstractNumId="6" w15:restartNumberingAfterBreak="0">
     <w:nsid w:val="478A2B3F"/>
     <w:multiLevelType w:val="hybridMultilevel"/>
     <w:tmpl w:val="908EFEE4"/>
@@ -2705,7 +3723,7 @@
       </w:rPr>
     </w:lvl>
   </w:abstractNum>
-  <w:abstractNum w:abstractNumId="5" w15:restartNumberingAfterBreak="0">
+  <w:abstractNum w:abstractNumId="7" w15:restartNumberingAfterBreak="0">
     <w:nsid w:val="50FF0E21"/>
     <w:multiLevelType w:val="hybridMultilevel"/>
     <w:tmpl w:val="8B224342"/>
@@ -2818,7 +3836,7 @@
       </w:rPr>
     </w:lvl>
   </w:abstractNum>
-  <w:abstractNum w:abstractNumId="6" w15:restartNumberingAfterBreak="0">
+  <w:abstractNum w:abstractNumId="8" w15:restartNumberingAfterBreak="0">
     <w:nsid w:val="6E690E8E"/>
     <w:multiLevelType w:val="hybridMultilevel"/>
     <w:tmpl w:val="2B50FE96"/>
@@ -2931,7 +3949,7 @@
       </w:rPr>
     </w:lvl>
   </w:abstractNum>
-  <w:abstractNum w:abstractNumId="7" w15:restartNumberingAfterBreak="0">
+  <w:abstractNum w:abstractNumId="9" w15:restartNumberingAfterBreak="0">
     <w:nsid w:val="74715366"/>
     <w:multiLevelType w:val="hybridMultilevel"/>
     <w:tmpl w:val="542CB518"/>
@@ -3018,19 +4036,19 @@
     </w:lvl>
   </w:abstractNum>
   <w:num w:numId="1">
-    <w:abstractNumId w:val="2"/>
+    <w:abstractNumId w:val="3"/>
   </w:num>
   <w:num w:numId="2">
+    <w:abstractNumId w:val="8"/>
+  </w:num>
+  <w:num w:numId="3">
+    <w:abstractNumId w:val="4"/>
+  </w:num>
+  <w:num w:numId="4">
     <w:abstractNumId w:val="6"/>
   </w:num>
-  <w:num w:numId="3">
-    <w:abstractNumId w:val="3"/>
-  </w:num>
-  <w:num w:numId="4">
-    <w:abstractNumId w:val="4"/>
-  </w:num>
   <w:num w:numId="5">
-    <w:abstractNumId w:val="5"/>
+    <w:abstractNumId w:val="7"/>
   </w:num>
   <w:num w:numId="6">
     <w:abstractNumId w:val="0"/>
@@ -3039,7 +4057,13 @@
     <w:abstractNumId w:val="1"/>
   </w:num>
   <w:num w:numId="8">
-    <w:abstractNumId w:val="7"/>
+    <w:abstractNumId w:val="9"/>
+  </w:num>
+  <w:num w:numId="9">
+    <w:abstractNumId w:val="2"/>
+  </w:num>
+  <w:num w:numId="10">
+    <w:abstractNumId w:val="5"/>
   </w:num>
   <w:numIdMacAtCleanup w:val="6"/>
 </w:numbering>

</xml_diff>

<commit_message>
BBDD: PEC2 - Finalizada
</commit_message>
<xml_diff>
--- a/2021-22/PrimerSemestre/BBDD/PEC2/marioubierna_nosql_pec2.docx
+++ b/2021-22/PrimerSemestre/BBDD/PEC2/marioubierna_nosql_pec2.docx
@@ -1592,7 +1592,7 @@
                 <w:noProof/>
                 <w:webHidden/>
               </w:rPr>
-              <w:t>8</w:t>
+              <w:t>11</w:t>
             </w:r>
             <w:r>
               <w:rPr>
@@ -2391,9 +2391,915 @@
       <w:bookmarkEnd w:id="14"/>
     </w:p>
     <w:p>
-      <w:r>
-        <w:t>A</w:t>
-      </w:r>
+      <w:pPr>
+        <w:rPr>
+          <w:i/>
+          <w:iCs/>
+        </w:rPr>
+      </w:pPr>
+      <w:r>
+        <w:rPr>
+          <w:i/>
+          <w:iCs/>
+        </w:rPr>
+        <w:t>Ejecuta el archivo IntroMapReduce.ipynb que se entrega junto al enunciado de la PEC siguiendo las instrucciones descritas en el anexo I. A continuación, resuelve los dos supuestos que se proponen. No es necesario que codifiques en Python la solución, basta que expliques tu solución utilizando pseudocódigo, explicaciones textuales así como los datos proporcionados para los resultados.</w:t>
+      </w:r>
+    </w:p>
+    <w:p>
+      <w:pPr>
+        <w:jc w:val="center"/>
+        <w:rPr>
+          <w:i/>
+          <w:iCs/>
+        </w:rPr>
+      </w:pPr>
+      <w:r>
+        <w:rPr>
+          <w:noProof/>
+        </w:rPr>
+        <w:drawing>
+          <wp:inline distT="0" distB="0" distL="0" distR="0" wp14:anchorId="1177BA53" wp14:editId="2D805F9A">
+            <wp:extent cx="4301656" cy="978799"/>
+            <wp:effectExtent l="0" t="0" r="3810" b="0"/>
+            <wp:docPr id="1" name="Imagen 1"/>
+            <wp:cNvGraphicFramePr>
+              <a:graphicFrameLocks xmlns:a="http://schemas.openxmlformats.org/drawingml/2006/main" noChangeAspect="1"/>
+            </wp:cNvGraphicFramePr>
+            <a:graphic xmlns:a="http://schemas.openxmlformats.org/drawingml/2006/main">
+              <a:graphicData uri="http://schemas.openxmlformats.org/drawingml/2006/picture">
+                <pic:pic xmlns:pic="http://schemas.openxmlformats.org/drawingml/2006/picture">
+                  <pic:nvPicPr>
+                    <pic:cNvPr id="1" name=""/>
+                    <pic:cNvPicPr/>
+                  </pic:nvPicPr>
+                  <pic:blipFill>
+                    <a:blip r:embed="rId17"/>
+                    <a:stretch>
+                      <a:fillRect/>
+                    </a:stretch>
+                  </pic:blipFill>
+                  <pic:spPr>
+                    <a:xfrm>
+                      <a:off x="0" y="0"/>
+                      <a:ext cx="4326357" cy="984420"/>
+                    </a:xfrm>
+                    <a:prstGeom prst="rect">
+                      <a:avLst/>
+                    </a:prstGeom>
+                  </pic:spPr>
+                </pic:pic>
+              </a:graphicData>
+            </a:graphic>
+          </wp:inline>
+        </w:drawing>
+      </w:r>
+    </w:p>
+    <w:p>
+      <w:pPr>
+        <w:pStyle w:val="Ttulo3"/>
+      </w:pPr>
+      <w:r>
+        <w:t>Supuesto 1</w:t>
+      </w:r>
+    </w:p>
+    <w:p>
+      <w:pPr>
+        <w:rPr>
+          <w:i/>
+          <w:iCs/>
+        </w:rPr>
+      </w:pPr>
+      <w:r>
+        <w:rPr>
+          <w:i/>
+          <w:iCs/>
+        </w:rPr>
+        <w:t xml:space="preserve">Suponer los datos de una red social que consisten en un conjunto de pares del tipo (personaA, personaB) que representan una relación “sigue a” (‘following’) de forma que la personaA sigue a la personaB. Dado el siguiente conjunto de </w:t>
+      </w:r>
+      <w:r>
+        <w:rPr>
+          <w:i/>
+          <w:iCs/>
+        </w:rPr>
+        <w:t>datos, describe</w:t>
+      </w:r>
+      <w:r>
+        <w:rPr>
+          <w:i/>
+          <w:iCs/>
+        </w:rPr>
+        <w:t xml:space="preserve"> el algoritmo MapReduce que calcula el número de seguidores que tiene cada persona.</w:t>
+      </w:r>
+    </w:p>
+    <w:p>
+      <w:pPr>
+        <w:rPr>
+          <w:b/>
+          <w:bCs/>
+        </w:rPr>
+      </w:pPr>
+      <w:r>
+        <w:rPr>
+          <w:b/>
+          <w:bCs/>
+        </w:rPr>
+        <w:t>MAP</w:t>
+      </w:r>
+    </w:p>
+    <w:p>
+      <w:r>
+        <w:t xml:space="preserve">Esta operación tiene que procesar la lista “red social” que recibe como parámetro de entrada, </w:t>
+      </w:r>
+      <w:r>
+        <w:t>es decir, le pasamos por parámetro un</w:t>
+      </w:r>
+      <w:r>
+        <w:t>a</w:t>
+      </w:r>
+      <w:r>
+        <w:t xml:space="preserve"> lista y devuelve una tupla del tipo clave valor, donde la clave va a ser la persona que es seguida </w:t>
+      </w:r>
+      <w:r>
+        <w:t>mientras que</w:t>
+      </w:r>
+      <w:r>
+        <w:t xml:space="preserve"> el valor va a ser la persona que le sigue (al contrario de cómo está definida la tupla de entrada)</w:t>
+      </w:r>
+      <w:r>
+        <w:t xml:space="preserve">, si la entrada es (Alicia, Benito) la salida va a ser </w:t>
+      </w:r>
+      <w:r>
+        <w:t>(</w:t>
+      </w:r>
+      <w:r>
+        <w:t>(Benito</w:t>
+      </w:r>
+      <w:r>
+        <w:t>)</w:t>
+      </w:r>
+      <w:r>
+        <w:t xml:space="preserve">, </w:t>
+      </w:r>
+      <w:r>
+        <w:t>(</w:t>
+      </w:r>
+      <w:r>
+        <w:t>Alicia)</w:t>
+      </w:r>
+      <w:r>
+        <w:t>)</w:t>
+      </w:r>
+      <w:r>
+        <w:t>.</w:t>
+      </w:r>
+    </w:p>
+    <w:p>
+      <w:pPr>
+        <w:jc w:val="center"/>
+      </w:pPr>
+      <w:r>
+        <w:rPr>
+          <w:noProof/>
+        </w:rPr>
+        <w:drawing>
+          <wp:inline distT="0" distB="0" distL="0" distR="0" wp14:anchorId="5E9E2CFA" wp14:editId="3F6140EC">
+            <wp:extent cx="4118297" cy="985961"/>
+            <wp:effectExtent l="0" t="0" r="0" b="5080"/>
+            <wp:docPr id="4" name="Imagen 4"/>
+            <wp:cNvGraphicFramePr>
+              <a:graphicFrameLocks xmlns:a="http://schemas.openxmlformats.org/drawingml/2006/main" noChangeAspect="1"/>
+            </wp:cNvGraphicFramePr>
+            <a:graphic xmlns:a="http://schemas.openxmlformats.org/drawingml/2006/main">
+              <a:graphicData uri="http://schemas.openxmlformats.org/drawingml/2006/picture">
+                <pic:pic xmlns:pic="http://schemas.openxmlformats.org/drawingml/2006/picture">
+                  <pic:nvPicPr>
+                    <pic:cNvPr id="1" name=""/>
+                    <pic:cNvPicPr/>
+                  </pic:nvPicPr>
+                  <pic:blipFill rotWithShape="1">
+                    <a:blip r:embed="rId18"/>
+                    <a:srcRect b="69585"/>
+                    <a:stretch/>
+                  </pic:blipFill>
+                  <pic:spPr bwMode="auto">
+                    <a:xfrm>
+                      <a:off x="0" y="0"/>
+                      <a:ext cx="4125194" cy="987612"/>
+                    </a:xfrm>
+                    <a:prstGeom prst="rect">
+                      <a:avLst/>
+                    </a:prstGeom>
+                    <a:ln>
+                      <a:noFill/>
+                    </a:ln>
+                    <a:extLst>
+                      <a:ext uri="{53640926-AAD7-44D8-BBD7-CCE9431645EC}">
+                        <a14:shadowObscured xmlns:a14="http://schemas.microsoft.com/office/drawing/2010/main"/>
+                      </a:ext>
+                    </a:extLst>
+                  </pic:spPr>
+                </pic:pic>
+              </a:graphicData>
+            </a:graphic>
+          </wp:inline>
+        </w:drawing>
+      </w:r>
+    </w:p>
+    <w:p>
+      <w:r>
+        <w:t>Tanto en este supuesto como en el siguiente el return no significa que directamente devuelva el valor, siendo Python se podría hacer uso de un yield, pero para que quedara más claro el pseudocódigo se hace uso del return</w:t>
+      </w:r>
+      <w:r>
+        <w:t xml:space="preserve"> como significado de emitir la tupla correspondiente</w:t>
+      </w:r>
+      <w:r>
+        <w:t>.</w:t>
+      </w:r>
+    </w:p>
+    <w:p>
+      <w:r>
+        <w:t>El resultado de la anterior operación es:</w:t>
+      </w:r>
+    </w:p>
+    <w:p>
+      <w:pPr>
+        <w:jc w:val="center"/>
+      </w:pPr>
+      <w:r>
+        <w:rPr>
+          <w:noProof/>
+        </w:rPr>
+        <w:lastRenderedPageBreak/>
+        <w:drawing>
+          <wp:inline distT="0" distB="0" distL="0" distR="0" wp14:anchorId="519DB065" wp14:editId="6ED89ED6">
+            <wp:extent cx="2433099" cy="1711306"/>
+            <wp:effectExtent l="0" t="0" r="5715" b="3810"/>
+            <wp:docPr id="5" name="Imagen 5"/>
+            <wp:cNvGraphicFramePr>
+              <a:graphicFrameLocks xmlns:a="http://schemas.openxmlformats.org/drawingml/2006/main" noChangeAspect="1"/>
+            </wp:cNvGraphicFramePr>
+            <a:graphic xmlns:a="http://schemas.openxmlformats.org/drawingml/2006/main">
+              <a:graphicData uri="http://schemas.openxmlformats.org/drawingml/2006/picture">
+                <pic:pic xmlns:pic="http://schemas.openxmlformats.org/drawingml/2006/picture">
+                  <pic:nvPicPr>
+                    <pic:cNvPr id="1" name=""/>
+                    <pic:cNvPicPr/>
+                  </pic:nvPicPr>
+                  <pic:blipFill rotWithShape="1">
+                    <a:blip r:embed="rId18"/>
+                    <a:srcRect l="5187" t="44208" r="41111" b="7806"/>
+                    <a:stretch/>
+                  </pic:blipFill>
+                  <pic:spPr bwMode="auto">
+                    <a:xfrm>
+                      <a:off x="0" y="0"/>
+                      <a:ext cx="2439232" cy="1715620"/>
+                    </a:xfrm>
+                    <a:prstGeom prst="rect">
+                      <a:avLst/>
+                    </a:prstGeom>
+                    <a:ln>
+                      <a:noFill/>
+                    </a:ln>
+                    <a:extLst>
+                      <a:ext uri="{53640926-AAD7-44D8-BBD7-CCE9431645EC}">
+                        <a14:shadowObscured xmlns:a14="http://schemas.microsoft.com/office/drawing/2010/main"/>
+                      </a:ext>
+                    </a:extLst>
+                  </pic:spPr>
+                </pic:pic>
+              </a:graphicData>
+            </a:graphic>
+          </wp:inline>
+        </w:drawing>
+      </w:r>
+    </w:p>
+    <w:p>
+      <w:pPr>
+        <w:rPr>
+          <w:b/>
+          <w:bCs/>
+        </w:rPr>
+      </w:pPr>
+      <w:r>
+        <w:rPr>
+          <w:b/>
+          <w:bCs/>
+        </w:rPr>
+        <w:t>SHUFFLE</w:t>
+      </w:r>
+    </w:p>
+    <w:p>
+      <w:r>
+        <w:t>Antes de ejecutar el reduce tenemos que agrupar los valores del resultado del mapeo según la clave, éste es el segundo paso el cual nos dejaría el siguiente resultado:</w:t>
+      </w:r>
+    </w:p>
+    <w:p>
+      <w:pPr>
+        <w:jc w:val="center"/>
+      </w:pPr>
+      <w:r>
+        <w:rPr>
+          <w:noProof/>
+        </w:rPr>
+        <w:drawing>
+          <wp:inline distT="0" distB="0" distL="0" distR="0" wp14:anchorId="4C984F25" wp14:editId="60DB30B9">
+            <wp:extent cx="4190240" cy="1152939"/>
+            <wp:effectExtent l="0" t="0" r="1270" b="9525"/>
+            <wp:docPr id="8" name="Imagen 8"/>
+            <wp:cNvGraphicFramePr>
+              <a:graphicFrameLocks xmlns:a="http://schemas.openxmlformats.org/drawingml/2006/main" noChangeAspect="1"/>
+            </wp:cNvGraphicFramePr>
+            <a:graphic xmlns:a="http://schemas.openxmlformats.org/drawingml/2006/main">
+              <a:graphicData uri="http://schemas.openxmlformats.org/drawingml/2006/picture">
+                <pic:pic xmlns:pic="http://schemas.openxmlformats.org/drawingml/2006/picture">
+                  <pic:nvPicPr>
+                    <pic:cNvPr id="1" name=""/>
+                    <pic:cNvPicPr/>
+                  </pic:nvPicPr>
+                  <pic:blipFill rotWithShape="1">
+                    <a:blip r:embed="rId19"/>
+                    <a:srcRect t="13996" b="13509"/>
+                    <a:stretch/>
+                  </pic:blipFill>
+                  <pic:spPr bwMode="auto">
+                    <a:xfrm>
+                      <a:off x="0" y="0"/>
+                      <a:ext cx="4191000" cy="1153148"/>
+                    </a:xfrm>
+                    <a:prstGeom prst="rect">
+                      <a:avLst/>
+                    </a:prstGeom>
+                    <a:ln>
+                      <a:noFill/>
+                    </a:ln>
+                    <a:extLst>
+                      <a:ext uri="{53640926-AAD7-44D8-BBD7-CCE9431645EC}">
+                        <a14:shadowObscured xmlns:a14="http://schemas.microsoft.com/office/drawing/2010/main"/>
+                      </a:ext>
+                    </a:extLst>
+                  </pic:spPr>
+                </pic:pic>
+              </a:graphicData>
+            </a:graphic>
+          </wp:inline>
+        </w:drawing>
+      </w:r>
+    </w:p>
+    <w:p>
+      <w:r>
+        <w:t>Para conseguir este resultado shuffle tiene que recorrer el mapeo del paso anterior y agrupa</w:t>
+      </w:r>
+      <w:r>
+        <w:t>r</w:t>
+      </w:r>
+      <w:r>
+        <w:t xml:space="preserve"> los valores creando un tupla del tipo clave valores, donde clave es la clave del mapeo y valores es una lista con las personas que le siguen a cada clave.</w:t>
+      </w:r>
+    </w:p>
+    <w:p>
+      <w:pPr>
+        <w:rPr>
+          <w:b/>
+          <w:bCs/>
+        </w:rPr>
+      </w:pPr>
+      <w:r>
+        <w:rPr>
+          <w:b/>
+          <w:bCs/>
+        </w:rPr>
+        <w:t>REDUCE</w:t>
+      </w:r>
+    </w:p>
+    <w:p>
+      <w:r>
+        <w:t>Ésta sería la última operación, y se encarga de tradu</w:t>
+      </w:r>
+      <w:r>
+        <w:t>cir la clave y la lista de valores a una clave valor, donde la clave sería la persona en cuestión y el valor el número de seguidores:</w:t>
+      </w:r>
+    </w:p>
+    <w:p>
+      <w:pPr>
+        <w:jc w:val="center"/>
+      </w:pPr>
+      <w:r>
+        <w:rPr>
+          <w:noProof/>
+        </w:rPr>
+        <w:drawing>
+          <wp:inline distT="0" distB="0" distL="0" distR="0" wp14:anchorId="033D807A" wp14:editId="33A4BA4E">
+            <wp:extent cx="4743450" cy="874644"/>
+            <wp:effectExtent l="0" t="0" r="0" b="1905"/>
+            <wp:docPr id="9" name="Imagen 9"/>
+            <wp:cNvGraphicFramePr>
+              <a:graphicFrameLocks xmlns:a="http://schemas.openxmlformats.org/drawingml/2006/main" noChangeAspect="1"/>
+            </wp:cNvGraphicFramePr>
+            <a:graphic xmlns:a="http://schemas.openxmlformats.org/drawingml/2006/main">
+              <a:graphicData uri="http://schemas.openxmlformats.org/drawingml/2006/picture">
+                <pic:pic xmlns:pic="http://schemas.openxmlformats.org/drawingml/2006/picture">
+                  <pic:nvPicPr>
+                    <pic:cNvPr id="1" name=""/>
+                    <pic:cNvPicPr/>
+                  </pic:nvPicPr>
+                  <pic:blipFill rotWithShape="1">
+                    <a:blip r:embed="rId20"/>
+                    <a:srcRect b="64952"/>
+                    <a:stretch/>
+                  </pic:blipFill>
+                  <pic:spPr bwMode="auto">
+                    <a:xfrm>
+                      <a:off x="0" y="0"/>
+                      <a:ext cx="4743450" cy="874644"/>
+                    </a:xfrm>
+                    <a:prstGeom prst="rect">
+                      <a:avLst/>
+                    </a:prstGeom>
+                    <a:ln>
+                      <a:noFill/>
+                    </a:ln>
+                    <a:extLst>
+                      <a:ext uri="{53640926-AAD7-44D8-BBD7-CCE9431645EC}">
+                        <a14:shadowObscured xmlns:a14="http://schemas.microsoft.com/office/drawing/2010/main"/>
+                      </a:ext>
+                    </a:extLst>
+                  </pic:spPr>
+                </pic:pic>
+              </a:graphicData>
+            </a:graphic>
+          </wp:inline>
+        </w:drawing>
+      </w:r>
+    </w:p>
+    <w:p>
+      <w:r>
+        <w:t>El resultado que nos devolvería sería:</w:t>
+      </w:r>
+    </w:p>
+    <w:p>
+      <w:pPr>
+        <w:jc w:val="center"/>
+      </w:pPr>
+      <w:r>
+        <w:rPr>
+          <w:noProof/>
+        </w:rPr>
+        <w:drawing>
+          <wp:inline distT="0" distB="0" distL="0" distR="0" wp14:anchorId="46ADF697" wp14:editId="24FEB152">
+            <wp:extent cx="1446668" cy="1136342"/>
+            <wp:effectExtent l="0" t="0" r="1270" b="6985"/>
+            <wp:docPr id="10" name="Imagen 10"/>
+            <wp:cNvGraphicFramePr>
+              <a:graphicFrameLocks xmlns:a="http://schemas.openxmlformats.org/drawingml/2006/main" noChangeAspect="1"/>
+            </wp:cNvGraphicFramePr>
+            <a:graphic xmlns:a="http://schemas.openxmlformats.org/drawingml/2006/main">
+              <a:graphicData uri="http://schemas.openxmlformats.org/drawingml/2006/picture">
+                <pic:pic xmlns:pic="http://schemas.openxmlformats.org/drawingml/2006/picture">
+                  <pic:nvPicPr>
+                    <pic:cNvPr id="1" name=""/>
+                    <pic:cNvPicPr/>
+                  </pic:nvPicPr>
+                  <pic:blipFill rotWithShape="1">
+                    <a:blip r:embed="rId20"/>
+                    <a:srcRect l="6038" t="44289" r="63446" b="10149"/>
+                    <a:stretch/>
+                  </pic:blipFill>
+                  <pic:spPr bwMode="auto">
+                    <a:xfrm>
+                      <a:off x="0" y="0"/>
+                      <a:ext cx="1447500" cy="1136996"/>
+                    </a:xfrm>
+                    <a:prstGeom prst="rect">
+                      <a:avLst/>
+                    </a:prstGeom>
+                    <a:ln>
+                      <a:noFill/>
+                    </a:ln>
+                    <a:extLst>
+                      <a:ext uri="{53640926-AAD7-44D8-BBD7-CCE9431645EC}">
+                        <a14:shadowObscured xmlns:a14="http://schemas.microsoft.com/office/drawing/2010/main"/>
+                      </a:ext>
+                    </a:extLst>
+                  </pic:spPr>
+                </pic:pic>
+              </a:graphicData>
+            </a:graphic>
+          </wp:inline>
+        </w:drawing>
+      </w:r>
+    </w:p>
+    <w:p>
+      <w:pPr>
+        <w:pStyle w:val="Ttulo3"/>
+      </w:pPr>
+      <w:r>
+        <w:lastRenderedPageBreak/>
+        <w:t>Supuesto 2</w:t>
+      </w:r>
+    </w:p>
+    <w:p>
+      <w:pPr>
+        <w:rPr>
+          <w:i/>
+          <w:iCs/>
+        </w:rPr>
+      </w:pPr>
+      <w:r>
+        <w:rPr>
+          <w:i/>
+          <w:iCs/>
+        </w:rPr>
+        <w:t>La relación “sigue a” no es simétrica, ya que una persona no tiene porqué seguir a sus seguidores. No obstante, a veces ocurre que una persona sigue a la persona que</w:t>
+      </w:r>
+      <w:r>
+        <w:rPr>
+          <w:i/>
+          <w:iCs/>
+        </w:rPr>
+        <w:t xml:space="preserve"> </w:t>
+      </w:r>
+      <w:r>
+        <w:rPr>
+          <w:i/>
+          <w:iCs/>
+        </w:rPr>
+        <w:t>lo sigue. Es decir, si PersonaA sigue a PersonaB, entonces PersonaB sigue a PersonaA. Con este ejercicio queremos identificar los pares (PersonaA, PersonaB) que no tienen una relación (PersonaB, PersonaA) definida. Con los mismos datos anteriores, describe el algoritmo MapReduce que permite obtener la lista de las relaciones que cumplen dicha condición.</w:t>
+      </w:r>
+    </w:p>
+    <w:p>
+      <w:pPr>
+        <w:rPr>
+          <w:b/>
+          <w:bCs/>
+        </w:rPr>
+      </w:pPr>
+      <w:r>
+        <w:rPr>
+          <w:b/>
+          <w:bCs/>
+        </w:rPr>
+        <w:t>MAP</w:t>
+      </w:r>
+    </w:p>
+    <w:p>
+      <w:r>
+        <w:t>Esta función tiene que procesar la lista que recibe como parámetro de entrada, y para cada tupla de la lista nos devuelve una tupla del tipo clave valor, donde la clave es la relación y el valor es 1, es decir, ((Alicia, Benito), 1), el uno representa que hay una relación unidireccional entre Alicia y Benito:</w:t>
+      </w:r>
+    </w:p>
+    <w:p>
+      <w:pPr>
+        <w:jc w:val="center"/>
+      </w:pPr>
+      <w:r>
+        <w:rPr>
+          <w:noProof/>
+        </w:rPr>
+        <w:drawing>
+          <wp:inline distT="0" distB="0" distL="0" distR="0" wp14:anchorId="568B59B8" wp14:editId="157BCFDD">
+            <wp:extent cx="4248150" cy="1073426"/>
+            <wp:effectExtent l="0" t="0" r="0" b="0"/>
+            <wp:docPr id="11" name="Imagen 11"/>
+            <wp:cNvGraphicFramePr>
+              <a:graphicFrameLocks xmlns:a="http://schemas.openxmlformats.org/drawingml/2006/main" noChangeAspect="1"/>
+            </wp:cNvGraphicFramePr>
+            <a:graphic xmlns:a="http://schemas.openxmlformats.org/drawingml/2006/main">
+              <a:graphicData uri="http://schemas.openxmlformats.org/drawingml/2006/picture">
+                <pic:pic xmlns:pic="http://schemas.openxmlformats.org/drawingml/2006/picture">
+                  <pic:nvPicPr>
+                    <pic:cNvPr id="1" name=""/>
+                    <pic:cNvPicPr/>
+                  </pic:nvPicPr>
+                  <pic:blipFill rotWithShape="1">
+                    <a:blip r:embed="rId21"/>
+                    <a:srcRect b="67144"/>
+                    <a:stretch/>
+                  </pic:blipFill>
+                  <pic:spPr bwMode="auto">
+                    <a:xfrm>
+                      <a:off x="0" y="0"/>
+                      <a:ext cx="4248150" cy="1073426"/>
+                    </a:xfrm>
+                    <a:prstGeom prst="rect">
+                      <a:avLst/>
+                    </a:prstGeom>
+                    <a:ln>
+                      <a:noFill/>
+                    </a:ln>
+                    <a:extLst>
+                      <a:ext uri="{53640926-AAD7-44D8-BBD7-CCE9431645EC}">
+                        <a14:shadowObscured xmlns:a14="http://schemas.microsoft.com/office/drawing/2010/main"/>
+                      </a:ext>
+                    </a:extLst>
+                  </pic:spPr>
+                </pic:pic>
+              </a:graphicData>
+            </a:graphic>
+          </wp:inline>
+        </w:drawing>
+      </w:r>
+    </w:p>
+    <w:p>
+      <w:r>
+        <w:t>Al igual que sucedía antes el return hay que tomárselo como si se emite la tupla correspondiente.</w:t>
+      </w:r>
+    </w:p>
+    <w:p>
+      <w:r>
+        <w:t>El resultado de esta operación es el siguiente:</w:t>
+      </w:r>
+    </w:p>
+    <w:p>
+      <w:pPr>
+        <w:jc w:val="center"/>
+      </w:pPr>
+      <w:r>
+        <w:rPr>
+          <w:noProof/>
+        </w:rPr>
+        <w:drawing>
+          <wp:inline distT="0" distB="0" distL="0" distR="0" wp14:anchorId="225F9AE9" wp14:editId="414EAF43">
+            <wp:extent cx="2289893" cy="1486488"/>
+            <wp:effectExtent l="0" t="0" r="0" b="0"/>
+            <wp:docPr id="12" name="Imagen 12"/>
+            <wp:cNvGraphicFramePr>
+              <a:graphicFrameLocks xmlns:a="http://schemas.openxmlformats.org/drawingml/2006/main" noChangeAspect="1"/>
+            </wp:cNvGraphicFramePr>
+            <a:graphic xmlns:a="http://schemas.openxmlformats.org/drawingml/2006/main">
+              <a:graphicData uri="http://schemas.openxmlformats.org/drawingml/2006/picture">
+                <pic:pic xmlns:pic="http://schemas.openxmlformats.org/drawingml/2006/picture">
+                  <pic:nvPicPr>
+                    <pic:cNvPr id="1" name=""/>
+                    <pic:cNvPicPr/>
+                  </pic:nvPicPr>
+                  <pic:blipFill rotWithShape="1">
+                    <a:blip r:embed="rId21"/>
+                    <a:srcRect l="7491" t="46241" r="38574" b="8233"/>
+                    <a:stretch/>
+                  </pic:blipFill>
+                  <pic:spPr bwMode="auto">
+                    <a:xfrm>
+                      <a:off x="0" y="0"/>
+                      <a:ext cx="2291238" cy="1487361"/>
+                    </a:xfrm>
+                    <a:prstGeom prst="rect">
+                      <a:avLst/>
+                    </a:prstGeom>
+                    <a:ln>
+                      <a:noFill/>
+                    </a:ln>
+                    <a:extLst>
+                      <a:ext uri="{53640926-AAD7-44D8-BBD7-CCE9431645EC}">
+                        <a14:shadowObscured xmlns:a14="http://schemas.microsoft.com/office/drawing/2010/main"/>
+                      </a:ext>
+                    </a:extLst>
+                  </pic:spPr>
+                </pic:pic>
+              </a:graphicData>
+            </a:graphic>
+          </wp:inline>
+        </w:drawing>
+      </w:r>
+    </w:p>
+    <w:p>
+      <w:pPr>
+        <w:rPr>
+          <w:b/>
+          <w:bCs/>
+        </w:rPr>
+      </w:pPr>
+      <w:r>
+        <w:rPr>
+          <w:b/>
+          <w:bCs/>
+        </w:rPr>
+        <w:t>SHUFFLE</w:t>
+      </w:r>
+    </w:p>
+    <w:p>
+      <w:r>
+        <w:t>Al igual que sucedía en el ejercicio anterior hay que agrupar las claves, con la pequeña diferencia de que en este caso las clave</w:t>
+      </w:r>
+      <w:r>
+        <w:t>s</w:t>
+      </w:r>
+      <w:r>
+        <w:t xml:space="preserve"> no son igual</w:t>
+      </w:r>
+      <w:r>
+        <w:t>es</w:t>
+      </w:r>
+      <w:r>
+        <w:t xml:space="preserve"> a priori, es decir, hay que agrupar Alicia y Benito pero hay dos claves que significan lo mismo, (Alicia, Benito) y (Benito, Alicia). Por lo tanto, en este paso hay que agrupar los valor</w:t>
+      </w:r>
+      <w:r>
+        <w:t>es</w:t>
+      </w:r>
+      <w:r>
+        <w:t xml:space="preserve"> pero para cada clave hay que buscar la inversa y si la encuentra entonces se agrupa la información, es decir, en el supuesto anterior se agrupa</w:t>
+      </w:r>
+      <w:r>
+        <w:t>ba</w:t>
+      </w:r>
+      <w:r>
+        <w:t xml:space="preserve"> si k[0] == k_actual[0] y k[1] == k_actual[1], sin </w:t>
+      </w:r>
+      <w:r>
+        <w:lastRenderedPageBreak/>
+        <w:t>embargo en este caso k[0] == k_actual[1] y k[1] == k_actual[0]. De esta forma esta operación tan básica agruparía por la misma clave, dando lugar al siguiente resultado:</w:t>
+      </w:r>
+    </w:p>
+    <w:p>
+      <w:pPr>
+        <w:jc w:val="center"/>
+      </w:pPr>
+      <w:r>
+        <w:rPr>
+          <w:noProof/>
+        </w:rPr>
+        <w:drawing>
+          <wp:inline distT="0" distB="0" distL="0" distR="0" wp14:anchorId="187818FE" wp14:editId="267DDB62">
+            <wp:extent cx="2592125" cy="945515"/>
+            <wp:effectExtent l="0" t="0" r="0" b="6985"/>
+            <wp:docPr id="13" name="Imagen 13"/>
+            <wp:cNvGraphicFramePr>
+              <a:graphicFrameLocks xmlns:a="http://schemas.openxmlformats.org/drawingml/2006/main" noChangeAspect="1"/>
+            </wp:cNvGraphicFramePr>
+            <a:graphic xmlns:a="http://schemas.openxmlformats.org/drawingml/2006/main">
+              <a:graphicData uri="http://schemas.openxmlformats.org/drawingml/2006/picture">
+                <pic:pic xmlns:pic="http://schemas.openxmlformats.org/drawingml/2006/picture">
+                  <pic:nvPicPr>
+                    <pic:cNvPr id="1" name=""/>
+                    <pic:cNvPicPr/>
+                  </pic:nvPicPr>
+                  <pic:blipFill rotWithShape="1">
+                    <a:blip r:embed="rId22"/>
+                    <a:srcRect l="10206" t="25607" r="2181" b="13418"/>
+                    <a:stretch/>
+                  </pic:blipFill>
+                  <pic:spPr bwMode="auto">
+                    <a:xfrm>
+                      <a:off x="0" y="0"/>
+                      <a:ext cx="2595319" cy="946680"/>
+                    </a:xfrm>
+                    <a:prstGeom prst="rect">
+                      <a:avLst/>
+                    </a:prstGeom>
+                    <a:ln>
+                      <a:noFill/>
+                    </a:ln>
+                    <a:extLst>
+                      <a:ext uri="{53640926-AAD7-44D8-BBD7-CCE9431645EC}">
+                        <a14:shadowObscured xmlns:a14="http://schemas.microsoft.com/office/drawing/2010/main"/>
+                      </a:ext>
+                    </a:extLst>
+                  </pic:spPr>
+                </pic:pic>
+              </a:graphicData>
+            </a:graphic>
+          </wp:inline>
+        </w:drawing>
+      </w:r>
+    </w:p>
+    <w:p>
+      <w:pPr>
+        <w:rPr>
+          <w:b/>
+          <w:bCs/>
+        </w:rPr>
+      </w:pPr>
+      <w:r>
+        <w:rPr>
+          <w:b/>
+          <w:bCs/>
+        </w:rPr>
+        <w:t>REDUCE</w:t>
+      </w:r>
+    </w:p>
+    <w:p>
+      <w:r>
+        <w:t>Finalmente, tenemos que ejecutar la operación reduce, para cada clave hay que comprobar si el tamaño de la lista de los valores es menor o igual a 1, de ser así estamos en un caso en el que la relación es unidireccional o directamente no hay relación.</w:t>
+      </w:r>
+    </w:p>
+    <w:p>
+      <w:r>
+        <w:t>El pseudocódigo sería el siguiente:</w:t>
+      </w:r>
+    </w:p>
+    <w:p>
+      <w:pPr>
+        <w:jc w:val="center"/>
+      </w:pPr>
+      <w:r>
+        <w:rPr>
+          <w:noProof/>
+        </w:rPr>
+        <w:drawing>
+          <wp:inline distT="0" distB="0" distL="0" distR="0" wp14:anchorId="565F0997" wp14:editId="1B5CB003">
+            <wp:extent cx="5400040" cy="1072055"/>
+            <wp:effectExtent l="0" t="0" r="0" b="0"/>
+            <wp:docPr id="14" name="Imagen 14"/>
+            <wp:cNvGraphicFramePr>
+              <a:graphicFrameLocks xmlns:a="http://schemas.openxmlformats.org/drawingml/2006/main" noChangeAspect="1"/>
+            </wp:cNvGraphicFramePr>
+            <a:graphic xmlns:a="http://schemas.openxmlformats.org/drawingml/2006/main">
+              <a:graphicData uri="http://schemas.openxmlformats.org/drawingml/2006/picture">
+                <pic:pic xmlns:pic="http://schemas.openxmlformats.org/drawingml/2006/picture">
+                  <pic:nvPicPr>
+                    <pic:cNvPr id="1" name=""/>
+                    <pic:cNvPicPr/>
+                  </pic:nvPicPr>
+                  <pic:blipFill rotWithShape="1">
+                    <a:blip r:embed="rId23"/>
+                    <a:srcRect b="40596"/>
+                    <a:stretch/>
+                  </pic:blipFill>
+                  <pic:spPr bwMode="auto">
+                    <a:xfrm>
+                      <a:off x="0" y="0"/>
+                      <a:ext cx="5400040" cy="1072055"/>
+                    </a:xfrm>
+                    <a:prstGeom prst="rect">
+                      <a:avLst/>
+                    </a:prstGeom>
+                    <a:ln>
+                      <a:noFill/>
+                    </a:ln>
+                    <a:extLst>
+                      <a:ext uri="{53640926-AAD7-44D8-BBD7-CCE9431645EC}">
+                        <a14:shadowObscured xmlns:a14="http://schemas.microsoft.com/office/drawing/2010/main"/>
+                      </a:ext>
+                    </a:extLst>
+                  </pic:spPr>
+                </pic:pic>
+              </a:graphicData>
+            </a:graphic>
+          </wp:inline>
+        </w:drawing>
+      </w:r>
+    </w:p>
+    <w:p>
+      <w:r>
+        <w:t>Como resultado nos proporcionaría:</w:t>
+      </w:r>
+    </w:p>
+    <w:p>
+      <w:pPr>
+        <w:jc w:val="center"/>
+      </w:pPr>
+      <w:r>
+        <w:rPr>
+          <w:noProof/>
+        </w:rPr>
+        <w:drawing>
+          <wp:inline distT="0" distB="0" distL="0" distR="0" wp14:anchorId="06D41826" wp14:editId="70666959">
+            <wp:extent cx="1867212" cy="441434"/>
+            <wp:effectExtent l="0" t="0" r="0" b="0"/>
+            <wp:docPr id="15" name="Imagen 15"/>
+            <wp:cNvGraphicFramePr>
+              <a:graphicFrameLocks xmlns:a="http://schemas.openxmlformats.org/drawingml/2006/main" noChangeAspect="1"/>
+            </wp:cNvGraphicFramePr>
+            <a:graphic xmlns:a="http://schemas.openxmlformats.org/drawingml/2006/main">
+              <a:graphicData uri="http://schemas.openxmlformats.org/drawingml/2006/picture">
+                <pic:pic xmlns:pic="http://schemas.openxmlformats.org/drawingml/2006/picture">
+                  <pic:nvPicPr>
+                    <pic:cNvPr id="1" name=""/>
+                    <pic:cNvPicPr/>
+                  </pic:nvPicPr>
+                  <pic:blipFill rotWithShape="1">
+                    <a:blip r:embed="rId23"/>
+                    <a:srcRect l="5268" t="71635" r="70618" b="11305"/>
+                    <a:stretch/>
+                  </pic:blipFill>
+                  <pic:spPr bwMode="auto">
+                    <a:xfrm>
+                      <a:off x="0" y="0"/>
+                      <a:ext cx="1905066" cy="450383"/>
+                    </a:xfrm>
+                    <a:prstGeom prst="rect">
+                      <a:avLst/>
+                    </a:prstGeom>
+                    <a:ln>
+                      <a:noFill/>
+                    </a:ln>
+                    <a:extLst>
+                      <a:ext uri="{53640926-AAD7-44D8-BBD7-CCE9431645EC}">
+                        <a14:shadowObscured xmlns:a14="http://schemas.microsoft.com/office/drawing/2010/main"/>
+                      </a:ext>
+                    </a:extLst>
+                  </pic:spPr>
+                </pic:pic>
+              </a:graphicData>
+            </a:graphic>
+          </wp:inline>
+        </w:drawing>
+      </w:r>
+    </w:p>
+    <w:p/>
+    <w:p>
+      <w:pPr>
+        <w:jc w:val="center"/>
+      </w:pPr>
     </w:p>
     <w:p>
       <w:pPr>
@@ -2642,7 +3548,7 @@
     </w:p>
     <w:p/>
     <w:sectPr>
-      <w:headerReference w:type="default" r:id="rId17"/>
+      <w:headerReference w:type="default" r:id="rId24"/>
       <w:pgSz w:w="11906" w:h="16838"/>
       <w:pgMar w:top="1417" w:right="1701" w:bottom="1417" w:left="1701" w:header="708" w:footer="708" w:gutter="0"/>
       <w:cols w:space="708"/>
@@ -2866,7 +3772,10 @@
       <w:jc w:val="right"/>
     </w:pPr>
     <w:r>
-      <w:t xml:space="preserve">Bibliografía </w:t>
+      <w:t>Arquitectura de bases de datos NoSQL</w:t>
+    </w:r>
+    <w:r>
+      <w:t xml:space="preserve"> </w:t>
     </w:r>
     <w:sdt>
       <w:sdtPr>

</xml_diff>